<commit_message>
with '#' will be ignored, and an empty message aborts the commit. Buuuuuu:wq Dasd D D B A A A A adfasdf B B B A A A A
</commit_message>
<xml_diff>
--- a/resume - romeu franzoia jr - english.docx
+++ b/resume - romeu franzoia jr - english.docx
@@ -1,89 +1,51 @@
 
-<file path=word/document2.xml><?xml version="1.0" encoding="utf-8"?>
-<w:document xmlns:wpc="http://schemas.microsoft.com/office/word/2010/wordprocessingCanvas" xmlns:mc="http://schemas.openxmlformats.org/markup-compatibility/2006" xmlns:o="urn:schemas-microsoft-com:office:office" xmlns:r="http://schemas.openxmlformats.org/officeDocument/2006/relationships" xmlns:m="http://schemas.openxmlformats.org/officeDocument/2006/math" xmlns:v="urn:schemas-microsoft-com:vml" xmlns:wp14="http://schemas.microsoft.com/office/word/2010/wordprocessingDrawing" xmlns:wp="http://schemas.openxmlformats.org/drawingml/2006/wordprocessingDrawing" xmlns:w10="urn:schemas-microsoft-com:office:word" xmlns:w="http://schemas.openxmlformats.org/wordprocessingml/2006/main" xmlns:w14="http://schemas.microsoft.com/office/word/2010/wordml" xmlns:w15="http://schemas.microsoft.com/office/word/2012/wordml" xmlns:wpg="http://schemas.microsoft.com/office/word/2010/wordprocessingGroup" xmlns:wpi="http://schemas.microsoft.com/office/word/2010/wordprocessingInk" xmlns:wne="http://schemas.microsoft.com/office/word/2006/wordml" xmlns:wps="http://schemas.microsoft.com/office/word/2010/wordprocessingShape" mc:Ignorable="w14 w15 wp14">
+<file path=word/document.xml><?xml version="1.0" encoding="utf-8"?>
+<w:document xmlns:wpc="http://schemas.microsoft.com/office/word/2010/wordprocessingCanvas" xmlns:cx="http://schemas.microsoft.com/office/drawing/2014/chartex" xmlns:cx1="http://schemas.microsoft.com/office/drawing/2015/9/8/chartex" xmlns:cx2="http://schemas.microsoft.com/office/drawing/2015/10/21/chartex" xmlns:cx3="http://schemas.microsoft.com/office/drawing/2016/5/9/chartex" xmlns:cx4="http://schemas.microsoft.com/office/drawing/2016/5/10/chartex" xmlns:cx5="http://schemas.microsoft.com/office/drawing/2016/5/11/chartex" xmlns:cx6="http://schemas.microsoft.com/office/drawing/2016/5/12/chartex" xmlns:cx7="http://schemas.microsoft.com/office/drawing/2016/5/13/chartex" xmlns:cx8="http://schemas.microsoft.com/office/drawing/2016/5/14/chartex" xmlns:mc="http://schemas.openxmlformats.org/markup-compatibility/2006" xmlns:aink="http://schemas.microsoft.com/office/drawing/2016/ink" xmlns:am3d="http://schemas.microsoft.com/office/drawing/2017/model3d" xmlns:o="urn:schemas-microsoft-com:office:office" xmlns:r="http://schemas.openxmlformats.org/officeDocument/2006/relationships" xmlns:m="http://schemas.openxmlformats.org/officeDocument/2006/math" xmlns:v="urn:schemas-microsoft-com:vml" xmlns:wp14="http://schemas.microsoft.com/office/word/2010/wordprocessingDrawing" xmlns:wp="http://schemas.openxmlformats.org/drawingml/2006/wordprocessingDrawing" xmlns:w10="urn:schemas-microsoft-com:office:word" xmlns:w="http://schemas.openxmlformats.org/wordprocessingml/2006/main" xmlns:w14="http://schemas.microsoft.com/office/word/2010/wordml" xmlns:w15="http://schemas.microsoft.com/office/word/2012/wordml" xmlns:w16cid="http://schemas.microsoft.com/office/word/2016/wordml/cid" xmlns:w16se="http://schemas.microsoft.com/office/word/2015/wordml/symex" xmlns:wpg="http://schemas.microsoft.com/office/word/2010/wordprocessingGroup" xmlns:wpi="http://schemas.microsoft.com/office/word/2010/wordprocessingInk" xmlns:wne="http://schemas.microsoft.com/office/word/2006/wordml" xmlns:wps="http://schemas.microsoft.com/office/word/2010/wordprocessingShape" mc:Ignorable="w14 w15 w16se w16cid wp14">
   <w:body>
     <w:p>
       <w:pPr>
-        <w:spacing w:after="0" w:afterAutospacing="off" w:line="240" w:lineRule="auto"/>
-        <w:jc w:val="left"/>
-        <w:rPr>
-          <w:rFonts w:ascii="Calibri" w:hAnsi="Calibri" w:eastAsia="Calibri" w:cs="Calibri"/>
-          <w:b w:val="1"/>
-          <w:bCs w:val="1"/>
-          <w:smallCaps w:val="1"/>
-          <w:noProof w:val="0"/>
+        <w:spacing w:after="0" w:line="240" w:lineRule="auto"/>
+        <w:rPr>
+          <w:rFonts w:ascii="Calibri" w:eastAsia="Calibri" w:hAnsi="Calibri" w:cs="Calibri"/>
+          <w:b/>
+          <w:bCs/>
+          <w:smallCaps/>
           <w:sz w:val="40"/>
           <w:szCs w:val="40"/>
-          <w:lang w:val="en-US"/>
-        </w:rPr>
-      </w:pPr>
-      <w:r>
-        <w:rPr>
-          <w:rFonts w:ascii="Calibri" w:hAnsi="Calibri" w:eastAsia="Calibri" w:cs="Calibri"/>
-          <w:b w:val="1"/>
-          <w:bCs w:val="1"/>
-          <w:smallCaps w:val="1"/>
-          <w:noProof w:val="0"/>
+        </w:rPr>
+      </w:pPr>
+      <w:r>
+        <w:rPr>
+          <w:rFonts w:ascii="Calibri" w:eastAsia="Calibri" w:hAnsi="Calibri" w:cs="Calibri"/>
+          <w:b/>
+          <w:bCs/>
+          <w:smallCaps/>
           <w:sz w:val="40"/>
           <w:szCs w:val="40"/>
-          <w:lang w:val="en-US"/>
-        </w:rPr>
-        <w:t xml:space="preserve">Romeu </w:t>
-      </w:r>
-      <w:proofErr w:type="spellStart"/>
-      <w:r>
-        <w:rPr>
-          <w:rFonts w:ascii="Calibri" w:hAnsi="Calibri" w:eastAsia="Calibri" w:cs="Calibri"/>
-          <w:b w:val="1"/>
-          <w:bCs w:val="1"/>
-          <w:smallCaps w:val="1"/>
-          <w:noProof w:val="0"/>
-          <w:sz w:val="40"/>
-          <w:szCs w:val="40"/>
-          <w:lang w:val="en-US"/>
-        </w:rPr>
-        <w:t>Franzoia</w:t>
-      </w:r>
-      <w:proofErr w:type="spellEnd"/>
-      <w:r>
-        <w:rPr>
-          <w:rFonts w:ascii="Calibri" w:hAnsi="Calibri" w:eastAsia="Calibri" w:cs="Calibri"/>
-          <w:b w:val="1"/>
-          <w:bCs w:val="1"/>
-          <w:smallCaps w:val="1"/>
-          <w:noProof w:val="0"/>
-          <w:sz w:val="40"/>
-          <w:szCs w:val="40"/>
-          <w:lang w:val="en-US"/>
-        </w:rPr>
-        <w:t xml:space="preserve"> Jr</w:t>
-      </w:r>
-    </w:p>
-    <w:p w14:noSpellErr="1">
-      <w:pPr>
-        <w:spacing w:after="0" w:afterAutospacing="off" w:line="240" w:lineRule="auto"/>
-        <w:jc w:val="left"/>
-        <w:rPr>
-          <w:rFonts w:ascii="Calibri" w:hAnsi="Calibri" w:eastAsia="Calibri" w:cs="Calibri"/>
-          <w:b w:val="1"/>
-          <w:bCs w:val="1"/>
-          <w:noProof w:val="0"/>
+        </w:rPr>
+        <w:t>Romeu Franzoia Jr</w:t>
+      </w:r>
+    </w:p>
+    <w:p>
+      <w:pPr>
+        <w:spacing w:after="0" w:line="240" w:lineRule="auto"/>
+        <w:rPr>
+          <w:rFonts w:ascii="Calibri" w:eastAsia="Calibri" w:hAnsi="Calibri" w:cs="Calibri"/>
+          <w:b/>
+          <w:bCs/>
           <w:color w:val="666666"/>
           <w:sz w:val="32"/>
           <w:szCs w:val="32"/>
-          <w:lang w:val="en-US"/>
-        </w:rPr>
-      </w:pPr>
-      <w:r>
-        <w:rPr>
-          <w:rFonts w:ascii="Calibri" w:hAnsi="Calibri" w:eastAsia="Calibri" w:cs="Calibri"/>
-          <w:b w:val="1"/>
-          <w:bCs w:val="1"/>
-          <w:noProof w:val="0"/>
+        </w:rPr>
+      </w:pPr>
+      <w:r>
+        <w:rPr>
+          <w:rFonts w:ascii="Calibri" w:eastAsia="Calibri" w:hAnsi="Calibri" w:cs="Calibri"/>
+          <w:b/>
+          <w:bCs/>
           <w:color w:val="666666"/>
           <w:sz w:val="32"/>
           <w:szCs w:val="32"/>
-          <w:lang w:val="en-US"/>
         </w:rPr>
         <w:t>Senior Backend Developer (Java)</w:t>
       </w:r>
@@ -100,28 +62,27 @@
         <w:gridCol w:w="3570"/>
       </w:tblGrid>
       <w:tr>
+        <w:trPr>
+          <w:cnfStyle w:val="100000000000" w:firstRow="1" w:lastRow="0" w:firstColumn="0" w:lastColumn="0" w:oddVBand="0" w:evenVBand="0" w:oddHBand="0" w:evenHBand="0" w:firstRowFirstColumn="0" w:firstRowLastColumn="0" w:lastRowFirstColumn="0" w:lastRowLastColumn="0"/>
+        </w:trPr>
         <w:tc>
           <w:tcPr>
             <w:cnfStyle w:val="001000000000" w:firstRow="0" w:lastRow="0" w:firstColumn="1" w:lastColumn="0" w:oddVBand="0" w:evenVBand="0" w:oddHBand="0" w:evenHBand="0" w:firstRowFirstColumn="0" w:firstRowLastColumn="0" w:lastRowFirstColumn="0" w:lastRowLastColumn="0"/>
             <w:tcW w:w="7035" w:type="dxa"/>
-            <w:tcMar/>
           </w:tcPr>
           <w:p>
             <w:pPr>
-              <w:jc w:val="left"/>
               <w:rPr>
-                <w:rFonts w:ascii="Calibri" w:hAnsi="Calibri" w:eastAsia="Calibri" w:cs="Calibri"/>
+                <w:rFonts w:ascii="Calibri" w:eastAsia="Calibri" w:hAnsi="Calibri" w:cs="Calibri"/>
               </w:rPr>
             </w:pPr>
-            <w:hyperlink r:id="R2e717acad6bb42a1">
+            <w:hyperlink r:id="rId5">
               <w:r>
                 <w:rPr>
                   <w:rStyle w:val="Hyperlink"/>
-                  <w:rFonts w:ascii="Calibri" w:hAnsi="Calibri" w:eastAsia="Calibri" w:cs="Calibri"/>
+                  <w:rFonts w:ascii="Calibri" w:eastAsia="Calibri" w:hAnsi="Calibri" w:cs="Calibri"/>
                   <w:b w:val="0"/>
                   <w:bCs w:val="0"/>
-                  <w:i w:val="0"/>
-                  <w:iCs w:val="0"/>
                   <w:sz w:val="24"/>
                   <w:szCs w:val="24"/>
                 </w:rPr>
@@ -132,38 +93,33 @@
         </w:tc>
         <w:tc>
           <w:tcPr>
-            <w:cnfStyle w:val="000000000000" w:firstRow="0" w:lastRow="0" w:firstColumn="0" w:lastColumn="0" w:oddVBand="0" w:evenVBand="0" w:oddHBand="0" w:evenHBand="0" w:firstRowFirstColumn="0" w:firstRowLastColumn="0" w:lastRowFirstColumn="0" w:lastRowLastColumn="0"/>
             <w:tcW w:w="3570" w:type="dxa"/>
-            <w:tcMar/>
           </w:tcPr>
-          <w:p w14:noSpellErr="1">
+          <w:p>
             <w:pPr>
               <w:jc w:val="right"/>
+              <w:cnfStyle w:val="100000000000" w:firstRow="1" w:lastRow="0" w:firstColumn="0" w:lastColumn="0" w:oddVBand="0" w:evenVBand="0" w:oddHBand="0" w:evenHBand="0" w:firstRowFirstColumn="0" w:firstRowLastColumn="0" w:lastRowFirstColumn="0" w:lastRowLastColumn="0"/>
               <w:rPr>
-                <w:rFonts w:ascii="Calibri" w:hAnsi="Calibri" w:eastAsia="Calibri" w:cs="Calibri"/>
+                <w:rFonts w:ascii="Calibri" w:eastAsia="Calibri" w:hAnsi="Calibri" w:cs="Calibri"/>
               </w:rPr>
             </w:pPr>
             <w:r>
               <w:rPr>
-                <w:rFonts w:ascii="Calibri" w:hAnsi="Calibri" w:eastAsia="Calibri" w:cs="Calibri"/>
+                <w:rFonts w:ascii="Calibri" w:eastAsia="Calibri" w:hAnsi="Calibri" w:cs="Calibri"/>
                 <w:b w:val="0"/>
                 <w:bCs w:val="0"/>
-                <w:i w:val="0"/>
-                <w:iCs w:val="0"/>
                 <w:sz w:val="24"/>
                 <w:szCs w:val="24"/>
               </w:rPr>
               <w:t xml:space="preserve">e-mail: </w:t>
             </w:r>
-            <w:hyperlink r:id="R63f8f68406d24d91">
+            <w:hyperlink r:id="rId6">
               <w:r>
                 <w:rPr>
                   <w:rStyle w:val="Hyperlink"/>
-                  <w:rFonts w:ascii="Calibri" w:hAnsi="Calibri" w:eastAsia="Calibri" w:cs="Calibri"/>
+                  <w:rFonts w:ascii="Calibri" w:eastAsia="Calibri" w:hAnsi="Calibri" w:cs="Calibri"/>
                   <w:b w:val="0"/>
                   <w:bCs w:val="0"/>
-                  <w:i w:val="0"/>
-                  <w:iCs w:val="0"/>
                   <w:sz w:val="24"/>
                   <w:szCs w:val="24"/>
                 </w:rPr>
@@ -178,24 +134,20 @@
           <w:tcPr>
             <w:cnfStyle w:val="001000000000" w:firstRow="0" w:lastRow="0" w:firstColumn="1" w:lastColumn="0" w:oddVBand="0" w:evenVBand="0" w:oddHBand="0" w:evenHBand="0" w:firstRowFirstColumn="0" w:firstRowLastColumn="0" w:lastRowFirstColumn="0" w:lastRowLastColumn="0"/>
             <w:tcW w:w="7035" w:type="dxa"/>
-            <w:tcMar/>
           </w:tcPr>
           <w:p>
             <w:pPr>
-              <w:jc w:val="left"/>
               <w:rPr>
-                <w:rFonts w:ascii="Calibri" w:hAnsi="Calibri" w:eastAsia="Calibri" w:cs="Calibri"/>
+                <w:rFonts w:ascii="Calibri" w:eastAsia="Calibri" w:hAnsi="Calibri" w:cs="Calibri"/>
               </w:rPr>
             </w:pPr>
-            <w:hyperlink r:id="Racc9f3b26fed4ca9">
+            <w:hyperlink r:id="rId7">
               <w:r>
                 <w:rPr>
                   <w:rStyle w:val="Hyperlink"/>
-                  <w:rFonts w:ascii="Calibri" w:hAnsi="Calibri" w:eastAsia="Calibri" w:cs="Calibri"/>
+                  <w:rFonts w:ascii="Calibri" w:eastAsia="Calibri" w:hAnsi="Calibri" w:cs="Calibri"/>
                   <w:b w:val="0"/>
                   <w:bCs w:val="0"/>
-                  <w:i w:val="0"/>
-                  <w:iCs w:val="0"/>
                   <w:sz w:val="24"/>
                   <w:szCs w:val="24"/>
                 </w:rPr>
@@ -206,34 +158,33 @@
         </w:tc>
         <w:tc>
           <w:tcPr>
-            <w:cnfStyle w:val="000000000000" w:firstRow="0" w:lastRow="0" w:firstColumn="0" w:lastColumn="0" w:oddVBand="0" w:evenVBand="0" w:oddHBand="0" w:evenHBand="0" w:firstRowFirstColumn="0" w:firstRowLastColumn="0" w:lastRowFirstColumn="0" w:lastRowLastColumn="0"/>
             <w:tcW w:w="3570" w:type="dxa"/>
-            <w:tcMar/>
           </w:tcPr>
-          <w:p w14:noSpellErr="1">
+          <w:p>
             <w:pPr>
               <w:jc w:val="right"/>
+              <w:cnfStyle w:val="000000000000" w:firstRow="0" w:lastRow="0" w:firstColumn="0" w:lastColumn="0" w:oddVBand="0" w:evenVBand="0" w:oddHBand="0" w:evenHBand="0" w:firstRowFirstColumn="0" w:firstRowLastColumn="0" w:lastRowFirstColumn="0" w:lastRowLastColumn="0"/>
               <w:rPr>
-                <w:rFonts w:ascii="Calibri" w:hAnsi="Calibri" w:eastAsia="Calibri" w:cs="Calibri"/>
-                <w:b w:val="0"/>
-                <w:bCs w:val="0"/>
-                <w:i w:val="0"/>
-                <w:iCs w:val="0"/>
+                <w:rFonts w:ascii="Calibri" w:eastAsia="Calibri" w:hAnsi="Calibri" w:cs="Calibri"/>
                 <w:sz w:val="24"/>
                 <w:szCs w:val="24"/>
               </w:rPr>
             </w:pPr>
             <w:r>
               <w:rPr>
-                <w:rFonts w:ascii="Calibri" w:hAnsi="Calibri" w:eastAsia="Calibri" w:cs="Calibri"/>
-                <w:b w:val="0"/>
-                <w:bCs w:val="0"/>
-                <w:i w:val="0"/>
-                <w:iCs w:val="0"/>
+                <w:rFonts w:ascii="Calibri" w:eastAsia="Calibri" w:hAnsi="Calibri" w:cs="Calibri"/>
                 <w:sz w:val="24"/>
                 <w:szCs w:val="24"/>
               </w:rPr>
-              <w:t>phone: +55 11 94586 5884</w:t>
+              <w:t xml:space="preserve">phone: </w:t>
+            </w:r>
+            <w:r>
+              <w:rPr>
+                <w:rFonts w:ascii="Calibri" w:eastAsia="Calibri" w:hAnsi="Calibri" w:cs="Calibri"/>
+                <w:sz w:val="24"/>
+                <w:szCs w:val="24"/>
+              </w:rPr>
+              <w:t>+353 87 351 0820</w:t>
             </w:r>
           </w:p>
         </w:tc>
@@ -243,95 +194,78 @@
           <w:tcPr>
             <w:cnfStyle w:val="001000000000" w:firstRow="0" w:lastRow="0" w:firstColumn="1" w:lastColumn="0" w:oddVBand="0" w:evenVBand="0" w:oddHBand="0" w:evenHBand="0" w:firstRowFirstColumn="0" w:firstRowLastColumn="0" w:lastRowFirstColumn="0" w:lastRowLastColumn="0"/>
             <w:tcW w:w="7035" w:type="dxa"/>
-            <w:tcMar/>
           </w:tcPr>
-          <w:p w14:noSpellErr="1">
+          <w:p>
             <w:pPr>
-              <w:jc w:val="left"/>
               <w:rPr>
-                <w:rFonts w:ascii="Calibri" w:hAnsi="Calibri" w:eastAsia="Calibri" w:cs="Calibri"/>
+                <w:rFonts w:ascii="Calibri" w:eastAsia="Calibri" w:hAnsi="Calibri" w:cs="Calibri"/>
               </w:rPr>
             </w:pPr>
           </w:p>
         </w:tc>
         <w:tc>
           <w:tcPr>
-            <w:cnfStyle w:val="000000000000" w:firstRow="0" w:lastRow="0" w:firstColumn="0" w:lastColumn="0" w:oddVBand="0" w:evenVBand="0" w:oddHBand="0" w:evenHBand="0" w:firstRowFirstColumn="0" w:firstRowLastColumn="0" w:lastRowFirstColumn="0" w:lastRowLastColumn="0"/>
             <w:tcW w:w="3570" w:type="dxa"/>
-            <w:tcMar/>
           </w:tcPr>
-          <w:p w14:noSpellErr="1">
+          <w:p>
             <w:pPr>
               <w:jc w:val="right"/>
+              <w:cnfStyle w:val="000000000000" w:firstRow="0" w:lastRow="0" w:firstColumn="0" w:lastColumn="0" w:oddVBand="0" w:evenVBand="0" w:oddHBand="0" w:evenHBand="0" w:firstRowFirstColumn="0" w:firstRowLastColumn="0" w:lastRowFirstColumn="0" w:lastRowLastColumn="0"/>
               <w:rPr>
-                <w:rFonts w:ascii="Calibri" w:hAnsi="Calibri" w:eastAsia="Calibri" w:cs="Calibri"/>
-                <w:b w:val="0"/>
-                <w:bCs w:val="0"/>
-                <w:i w:val="0"/>
-                <w:iCs w:val="0"/>
+                <w:rFonts w:ascii="Calibri" w:eastAsia="Calibri" w:hAnsi="Calibri" w:cs="Calibri"/>
                 <w:sz w:val="24"/>
                 <w:szCs w:val="24"/>
               </w:rPr>
             </w:pPr>
             <w:r>
               <w:rPr>
-                <w:rFonts w:ascii="Calibri" w:hAnsi="Calibri" w:eastAsia="Calibri" w:cs="Calibri"/>
-                <w:b w:val="0"/>
-                <w:bCs w:val="0"/>
-                <w:i w:val="0"/>
-                <w:iCs w:val="0"/>
+                <w:rFonts w:ascii="Calibri" w:eastAsia="Calibri" w:hAnsi="Calibri" w:cs="Calibri"/>
                 <w:sz w:val="24"/>
                 <w:szCs w:val="24"/>
               </w:rPr>
-              <w:t>São Paulo – SP - Brazil</w:t>
+              <w:t>Dublin - Ireland</w:t>
             </w:r>
           </w:p>
         </w:tc>
       </w:tr>
     </w:tbl>
-    <w:p w14:noSpellErr="1">
-      <w:pPr>
-        <w:rPr>
-          <w:rFonts w:ascii="Calibri" w:hAnsi="Calibri" w:eastAsia="Calibri" w:cs="Calibri"/>
-          <w:b w:val="1"/>
-          <w:bCs w:val="1"/>
-          <w:smallCaps w:val="1"/>
-          <w:noProof w:val="0"/>
-          <w:color w:val="FFFFFF" w:themeColor="background1" w:themeTint="FF" w:themeShade="FF"/>
+    <w:p>
+      <w:pPr>
+        <w:rPr>
+          <w:rFonts w:ascii="Calibri" w:eastAsia="Calibri" w:hAnsi="Calibri" w:cs="Calibri"/>
+          <w:b/>
+          <w:bCs/>
+          <w:smallCaps/>
+          <w:color w:val="FFFFFF" w:themeColor="background1"/>
           <w:sz w:val="28"/>
           <w:szCs w:val="28"/>
           <w:highlight w:val="black"/>
-          <w:lang w:val="en-US"/>
-        </w:rPr>
-      </w:pPr>
-    </w:p>
-    <w:p w14:noSpellErr="1">
-      <w:pPr>
-        <w:rPr>
-          <w:rFonts w:ascii="Calibri" w:hAnsi="Calibri" w:eastAsia="Calibri" w:cs="Calibri"/>
-          <w:b w:val="1"/>
-          <w:bCs w:val="1"/>
-          <w:smallCaps w:val="1"/>
-          <w:noProof w:val="0"/>
-          <w:color w:val="FFFFFF" w:themeColor="background1" w:themeTint="FF" w:themeShade="FF"/>
+        </w:rPr>
+      </w:pPr>
+    </w:p>
+    <w:p>
+      <w:pPr>
+        <w:rPr>
+          <w:rFonts w:ascii="Calibri" w:eastAsia="Calibri" w:hAnsi="Calibri" w:cs="Calibri"/>
+          <w:b/>
+          <w:bCs/>
+          <w:smallCaps/>
+          <w:color w:val="FFFFFF" w:themeColor="background1"/>
           <w:sz w:val="28"/>
           <w:szCs w:val="28"/>
           <w:highlight w:val="black"/>
-          <w:lang w:val="en-US"/>
-        </w:rPr>
-      </w:pPr>
-      <w:r>
-        <w:rPr>
-          <w:rFonts w:ascii="Calibri" w:hAnsi="Calibri" w:eastAsia="Calibri" w:cs="Calibri"/>
-          <w:b w:val="1"/>
-          <w:bCs w:val="1"/>
-          <w:smallCaps w:val="1"/>
-          <w:noProof w:val="0"/>
-          <w:color w:val="FFFFFF" w:themeColor="background1" w:themeTint="FF" w:themeShade="FF"/>
+        </w:rPr>
+      </w:pPr>
+      <w:r>
+        <w:rPr>
+          <w:rFonts w:ascii="Calibri" w:eastAsia="Calibri" w:hAnsi="Calibri" w:cs="Calibri"/>
+          <w:b/>
+          <w:bCs/>
+          <w:smallCaps/>
+          <w:color w:val="FFFFFF" w:themeColor="background1"/>
           <w:sz w:val="28"/>
           <w:szCs w:val="28"/>
           <w:highlight w:val="black"/>
-          <w:lang w:val="en-US"/>
         </w:rPr>
         <w:t>About Me</w:t>
       </w:r>
@@ -342,164 +276,404 @@
         <w:ind w:firstLine="720"/>
         <w:jc w:val="both"/>
         <w:rPr>
-          <w:rFonts w:ascii="Calibri" w:hAnsi="Calibri" w:eastAsia="Calibri" w:cs="Calibri"/>
-          <w:noProof w:val="0"/>
-          <w:sz w:val="24"/>
-          <w:szCs w:val="24"/>
-          <w:lang w:val="en-US"/>
-        </w:rPr>
-      </w:pPr>
-      <w:r>
-        <w:rPr>
-          <w:rFonts w:ascii="Calibri" w:hAnsi="Calibri" w:eastAsia="Calibri" w:cs="Calibri"/>
-          <w:noProof w:val="0"/>
-          <w:sz w:val="24"/>
-          <w:szCs w:val="24"/>
-          <w:lang w:val="en-US"/>
-        </w:rPr>
-        <w:t xml:space="preserve">I'm an experienced Backend Developer and Systems Analyst, with strong knowledge of Java 8, databases programming (Oracle, PostgreSQL, MySQL and others), microservices development using spring framework, spring boot and their associated frameworks like Hibernate, JPA, etc. Have been working with Java for the last 13 years, and recently started working with platform integrations using Apache </w:t>
-      </w:r>
-      <w:proofErr w:type="spellStart"/>
-      <w:r>
-        <w:rPr>
-          <w:rFonts w:ascii="Calibri" w:hAnsi="Calibri" w:eastAsia="Calibri" w:cs="Calibri"/>
-          <w:noProof w:val="0"/>
-          <w:sz w:val="24"/>
-          <w:szCs w:val="24"/>
-          <w:lang w:val="en-US"/>
-        </w:rPr>
-        <w:t>NiFi</w:t>
-      </w:r>
-      <w:proofErr w:type="spellEnd"/>
-      <w:r>
-        <w:rPr>
-          <w:rFonts w:ascii="Calibri" w:hAnsi="Calibri" w:eastAsia="Calibri" w:cs="Calibri"/>
-          <w:noProof w:val="0"/>
-          <w:sz w:val="24"/>
-          <w:szCs w:val="24"/>
-          <w:lang w:val="en-US"/>
-        </w:rPr>
-        <w:t>, AWS (SQS, EC2, S3</w:t>
-      </w:r>
-      <w:r>
-        <w:rPr>
-          <w:rFonts w:ascii="Calibri" w:hAnsi="Calibri" w:eastAsia="Calibri" w:cs="Calibri"/>
-          <w:noProof w:val="0"/>
-          <w:sz w:val="24"/>
-          <w:szCs w:val="24"/>
-          <w:lang w:val="en-US"/>
-        </w:rPr>
-        <w:t>, DynamoDB</w:t>
-      </w:r>
-      <w:r>
-        <w:rPr>
-          <w:rFonts w:ascii="Calibri" w:hAnsi="Calibri" w:eastAsia="Calibri" w:cs="Calibri"/>
-          <w:noProof w:val="0"/>
-          <w:sz w:val="24"/>
-          <w:szCs w:val="24"/>
-          <w:lang w:val="en-US"/>
-        </w:rPr>
-        <w:t>) and Web Services. I also have good knowledge of other technologies such as Docker, Biometrics and NoSQL databases. I’m a fast learner and I'm constantly looking forward to learn new technologies, face new challenges and improving my abilities.</w:t>
-      </w:r>
-    </w:p>
-    <w:p w14:noSpellErr="1">
-      <w:pPr>
-        <w:spacing w:after="0" w:afterAutospacing="off"/>
-        <w:jc w:val="left"/>
-        <w:rPr>
-          <w:rFonts w:ascii="Calibri" w:hAnsi="Calibri" w:eastAsia="Calibri" w:cs="Calibri"/>
-        </w:rPr>
-      </w:pPr>
-    </w:p>
-    <w:p w14:noSpellErr="1">
-      <w:pPr>
-        <w:rPr>
-          <w:rFonts w:ascii="Calibri" w:hAnsi="Calibri" w:eastAsia="Calibri" w:cs="Calibri"/>
-          <w:b w:val="1"/>
-          <w:bCs w:val="1"/>
-          <w:smallCaps w:val="1"/>
-          <w:noProof w:val="0"/>
-          <w:color w:val="FFFFFF" w:themeColor="background1" w:themeTint="FF" w:themeShade="FF"/>
+          <w:rFonts w:ascii="Calibri" w:eastAsia="Calibri" w:hAnsi="Calibri" w:cs="Calibri"/>
+          <w:sz w:val="24"/>
+          <w:szCs w:val="24"/>
+        </w:rPr>
+      </w:pPr>
+      <w:r>
+        <w:rPr>
+          <w:rFonts w:ascii="Calibri" w:eastAsia="Calibri" w:hAnsi="Calibri" w:cs="Calibri"/>
+          <w:sz w:val="24"/>
+          <w:szCs w:val="24"/>
+        </w:rPr>
+        <w:t xml:space="preserve">I'm an experienced Back-end Developer and Systems Analyst, with strong knowledge of Java 8, databases programming (Oracle, PostgreSQL, MySQL and others), micro services development using spring framework, spring boot and their associated frameworks like Hibernate, JPA, etc. Have been working with Java for the last 13 years, and recently started working with JSP and React, along with AWS (SQS, EC2, S3) and Web Services. I also have good knowledge of other technologies such as Docker, </w:t>
+      </w:r>
+      <w:r>
+        <w:rPr>
+          <w:rFonts w:ascii="Calibri" w:eastAsia="Calibri" w:hAnsi="Calibri" w:cs="Calibri"/>
+          <w:sz w:val="24"/>
+          <w:szCs w:val="24"/>
+        </w:rPr>
+        <w:t>Biometrics</w:t>
+      </w:r>
+      <w:r>
+        <w:rPr>
+          <w:rFonts w:ascii="Calibri" w:eastAsia="Calibri" w:hAnsi="Calibri" w:cs="Calibri"/>
+          <w:sz w:val="24"/>
+          <w:szCs w:val="24"/>
+        </w:rPr>
+        <w:t xml:space="preserve"> and NoSQL databases. I’m a fast learner and I'm constantly looking forward to </w:t>
+      </w:r>
+      <w:r>
+        <w:rPr>
+          <w:rFonts w:ascii="Calibri" w:eastAsia="Calibri" w:hAnsi="Calibri" w:cs="Calibri"/>
+          <w:sz w:val="24"/>
+          <w:szCs w:val="24"/>
+        </w:rPr>
+        <w:t>learning</w:t>
+      </w:r>
+      <w:r>
+        <w:rPr>
+          <w:rFonts w:ascii="Calibri" w:eastAsia="Calibri" w:hAnsi="Calibri" w:cs="Calibri"/>
+          <w:sz w:val="24"/>
+          <w:szCs w:val="24"/>
+        </w:rPr>
+        <w:t xml:space="preserve"> new technologies, face new challenges and improving my abilities.</w:t>
+      </w:r>
+    </w:p>
+    <w:p>
+      <w:pPr>
+        <w:spacing w:after="0"/>
+        <w:rPr>
+          <w:rFonts w:ascii="Calibri" w:eastAsia="Calibri" w:hAnsi="Calibri" w:cs="Calibri"/>
+        </w:rPr>
+      </w:pPr>
+    </w:p>
+    <w:p>
+      <w:pPr>
+        <w:rPr>
+          <w:rFonts w:ascii="Calibri" w:eastAsia="Calibri" w:hAnsi="Calibri" w:cs="Calibri"/>
+          <w:b/>
+          <w:bCs/>
+          <w:smallCaps/>
+          <w:color w:val="FFFFFF" w:themeColor="background1"/>
           <w:sz w:val="28"/>
           <w:szCs w:val="28"/>
           <w:highlight w:val="black"/>
-          <w:lang w:val="en-US"/>
-        </w:rPr>
-      </w:pPr>
-      <w:r>
-        <w:rPr>
-          <w:rFonts w:ascii="Calibri" w:hAnsi="Calibri" w:eastAsia="Calibri" w:cs="Calibri"/>
-          <w:b w:val="1"/>
-          <w:bCs w:val="1"/>
-          <w:smallCaps w:val="1"/>
-          <w:noProof w:val="0"/>
-          <w:color w:val="FFFFFF" w:themeColor="background1" w:themeTint="FF" w:themeShade="FF"/>
+        </w:rPr>
+      </w:pPr>
+      <w:r>
+        <w:rPr>
+          <w:rFonts w:ascii="Calibri" w:eastAsia="Calibri" w:hAnsi="Calibri" w:cs="Calibri"/>
+          <w:b/>
+          <w:bCs/>
+          <w:smallCaps/>
+          <w:color w:val="FFFFFF" w:themeColor="background1"/>
           <w:sz w:val="28"/>
           <w:szCs w:val="28"/>
           <w:highlight w:val="black"/>
-          <w:lang w:val="en-US"/>
         </w:rPr>
         <w:t>Work Experience</w:t>
       </w:r>
     </w:p>
-    <w:p w14:noSpellErr="1">
+    <w:p>
       <w:pPr>
         <w:spacing w:line="240" w:lineRule="auto"/>
         <w:rPr>
-          <w:rFonts w:ascii="Calibri" w:hAnsi="Calibri" w:eastAsia="Calibri" w:cs="Calibri"/>
-          <w:noProof w:val="0"/>
-          <w:sz w:val="24"/>
-          <w:szCs w:val="24"/>
-          <w:lang w:val="en-US"/>
-        </w:rPr>
-      </w:pPr>
-      <w:r>
-        <w:rPr>
-          <w:rFonts w:ascii="Calibri" w:hAnsi="Calibri" w:eastAsia="Calibri" w:cs="Calibri"/>
-          <w:noProof w:val="0"/>
-          <w:sz w:val="24"/>
-          <w:szCs w:val="24"/>
-          <w:lang w:val="en-US"/>
-        </w:rPr>
-        <w:t>Linx (May/2018 – present day) – São Paulo - SP</w:t>
-      </w:r>
-      <w:r>
+          <w:rFonts w:ascii="Calibri" w:eastAsia="Calibri" w:hAnsi="Calibri" w:cs="Calibri"/>
+          <w:sz w:val="24"/>
+          <w:szCs w:val="24"/>
+        </w:rPr>
+      </w:pPr>
+      <w:r>
+        <w:rPr>
+          <w:rFonts w:ascii="Calibri" w:eastAsia="Calibri" w:hAnsi="Calibri" w:cs="Calibri"/>
+          <w:sz w:val="24"/>
+          <w:szCs w:val="24"/>
+        </w:rPr>
+        <w:t>FINEOS</w:t>
+      </w:r>
+      <w:r>
+        <w:rPr>
+          <w:rFonts w:ascii="Calibri" w:eastAsia="Calibri" w:hAnsi="Calibri" w:cs="Calibri"/>
+          <w:sz w:val="24"/>
+          <w:szCs w:val="24"/>
+        </w:rPr>
+        <w:t xml:space="preserve"> (May/201</w:t>
+      </w:r>
+      <w:r>
+        <w:rPr>
+          <w:rFonts w:ascii="Calibri" w:eastAsia="Calibri" w:hAnsi="Calibri" w:cs="Calibri"/>
+          <w:sz w:val="24"/>
+          <w:szCs w:val="24"/>
+        </w:rPr>
+        <w:t>9</w:t>
+      </w:r>
+      <w:r>
+        <w:rPr>
+          <w:rFonts w:ascii="Calibri" w:eastAsia="Calibri" w:hAnsi="Calibri" w:cs="Calibri"/>
+          <w:sz w:val="24"/>
+          <w:szCs w:val="24"/>
+        </w:rPr>
+        <w:t xml:space="preserve"> – </w:t>
+      </w:r>
+      <w:r>
+        <w:rPr>
+          <w:rFonts w:ascii="Calibri" w:eastAsia="Calibri" w:hAnsi="Calibri" w:cs="Calibri"/>
+          <w:sz w:val="24"/>
+          <w:szCs w:val="24"/>
+        </w:rPr>
+        <w:t>Present Day</w:t>
+      </w:r>
+      <w:r>
+        <w:rPr>
+          <w:rFonts w:ascii="Calibri" w:eastAsia="Calibri" w:hAnsi="Calibri" w:cs="Calibri"/>
+          <w:sz w:val="24"/>
+          <w:szCs w:val="24"/>
+        </w:rPr>
+        <w:t xml:space="preserve">) – </w:t>
+      </w:r>
+      <w:r>
+        <w:rPr>
+          <w:rFonts w:ascii="Calibri" w:eastAsia="Calibri" w:hAnsi="Calibri" w:cs="Calibri"/>
+          <w:sz w:val="24"/>
+          <w:szCs w:val="24"/>
+        </w:rPr>
+        <w:t xml:space="preserve">Dublin </w:t>
+      </w:r>
+      <w:r>
+        <w:rPr>
+          <w:rFonts w:ascii="Calibri" w:eastAsia="Calibri" w:hAnsi="Calibri" w:cs="Calibri"/>
+          <w:sz w:val="24"/>
+          <w:szCs w:val="24"/>
+        </w:rPr>
+        <w:t>–</w:t>
+      </w:r>
+      <w:r>
+        <w:rPr>
+          <w:rFonts w:ascii="Calibri" w:eastAsia="Calibri" w:hAnsi="Calibri" w:cs="Calibri"/>
+          <w:sz w:val="24"/>
+          <w:szCs w:val="24"/>
+        </w:rPr>
+        <w:t xml:space="preserve"> Ireland</w:t>
+      </w:r>
+      <w:r>
+        <w:rPr>
+          <w:rFonts w:ascii="Calibri" w:eastAsia="Calibri" w:hAnsi="Calibri" w:cs="Calibri"/>
+          <w:sz w:val="24"/>
+          <w:szCs w:val="24"/>
+        </w:rPr>
         <w:br/>
       </w:r>
       <w:r>
         <w:rPr>
-          <w:rFonts w:ascii="Calibri" w:hAnsi="Calibri" w:eastAsia="Calibri" w:cs="Calibri"/>
-          <w:noProof w:val="0"/>
-          <w:sz w:val="24"/>
-          <w:szCs w:val="24"/>
-          <w:lang w:val="en-US"/>
+          <w:rFonts w:ascii="Calibri" w:eastAsia="Calibri" w:hAnsi="Calibri" w:cs="Calibri"/>
+          <w:b/>
+          <w:bCs/>
+          <w:sz w:val="24"/>
+          <w:szCs w:val="24"/>
+        </w:rPr>
+        <w:t>Senior Analyst Developer</w:t>
+      </w:r>
+      <w:r>
+        <w:rPr>
+          <w:rFonts w:ascii="Calibri" w:eastAsia="Calibri" w:hAnsi="Calibri" w:cs="Calibri"/>
+          <w:sz w:val="24"/>
+          <w:szCs w:val="24"/>
         </w:rPr>
         <w:t xml:space="preserve"> </w:t>
       </w:r>
-      <w:r>
-        <w:rPr>
-          <w:rFonts w:ascii="Calibri" w:hAnsi="Calibri" w:eastAsia="Calibri" w:cs="Calibri"/>
-          <w:b w:val="1"/>
-          <w:bCs w:val="1"/>
-          <w:noProof w:val="0"/>
-          <w:sz w:val="24"/>
-          <w:szCs w:val="24"/>
-          <w:lang w:val="en-US"/>
+    </w:p>
+    <w:p>
+      <w:pPr>
+        <w:spacing w:after="0" w:line="240" w:lineRule="auto"/>
+        <w:ind w:left="284"/>
+        <w:rPr>
+          <w:rFonts w:ascii="Calibri" w:eastAsia="Calibri" w:hAnsi="Calibri" w:cs="Calibri"/>
+          <w:sz w:val="24"/>
+          <w:szCs w:val="24"/>
+        </w:rPr>
+      </w:pPr>
+      <w:r>
+        <w:rPr>
+          <w:rFonts w:ascii="Calibri" w:eastAsia="Calibri" w:hAnsi="Calibri" w:cs="Calibri"/>
+          <w:sz w:val="24"/>
+          <w:szCs w:val="24"/>
+        </w:rPr>
+        <w:t>•</w:t>
+      </w:r>
+      <w:r>
+        <w:rPr>
+          <w:rFonts w:ascii="Calibri" w:eastAsia="Calibri" w:hAnsi="Calibri" w:cs="Calibri"/>
+          <w:sz w:val="24"/>
+          <w:szCs w:val="24"/>
+        </w:rPr>
+        <w:tab/>
+        <w:t xml:space="preserve">Java </w:t>
+      </w:r>
+      <w:r>
+        <w:rPr>
+          <w:rFonts w:ascii="Calibri" w:eastAsia="Calibri" w:hAnsi="Calibri" w:cs="Calibri"/>
+          <w:sz w:val="24"/>
+          <w:szCs w:val="24"/>
+        </w:rPr>
+        <w:t>8 code maintenance using JSP, Servlets and other language related features</w:t>
+      </w:r>
+      <w:r>
+        <w:rPr>
+          <w:rFonts w:ascii="Calibri" w:eastAsia="Calibri" w:hAnsi="Calibri" w:cs="Calibri"/>
+          <w:sz w:val="24"/>
+          <w:szCs w:val="24"/>
+        </w:rPr>
+        <w:t>.</w:t>
+      </w:r>
+    </w:p>
+    <w:p>
+      <w:pPr>
+        <w:spacing w:after="0" w:line="240" w:lineRule="auto"/>
+        <w:ind w:left="284"/>
+        <w:rPr>
+          <w:rFonts w:ascii="Calibri" w:eastAsia="Calibri" w:hAnsi="Calibri" w:cs="Calibri"/>
+          <w:sz w:val="24"/>
+          <w:szCs w:val="24"/>
+        </w:rPr>
+      </w:pPr>
+      <w:r>
+        <w:rPr>
+          <w:rFonts w:ascii="Calibri" w:eastAsia="Calibri" w:hAnsi="Calibri" w:cs="Calibri"/>
+          <w:sz w:val="24"/>
+          <w:szCs w:val="24"/>
+        </w:rPr>
+        <w:t>•</w:t>
+      </w:r>
+      <w:r>
+        <w:rPr>
+          <w:rFonts w:ascii="Calibri" w:eastAsia="Calibri" w:hAnsi="Calibri" w:cs="Calibri"/>
+          <w:sz w:val="24"/>
+          <w:szCs w:val="24"/>
+        </w:rPr>
+        <w:tab/>
+      </w:r>
+      <w:r>
+        <w:rPr>
+          <w:rFonts w:ascii="Calibri" w:eastAsia="Calibri" w:hAnsi="Calibri" w:cs="Calibri"/>
+          <w:sz w:val="24"/>
+          <w:szCs w:val="24"/>
+        </w:rPr>
+        <w:t>Some small coding using React/</w:t>
+      </w:r>
+      <w:proofErr w:type="spellStart"/>
+      <w:r>
+        <w:rPr>
+          <w:rFonts w:ascii="Calibri" w:eastAsia="Calibri" w:hAnsi="Calibri" w:cs="Calibri"/>
+          <w:sz w:val="24"/>
+          <w:szCs w:val="24"/>
+        </w:rPr>
+        <w:t>Javascript</w:t>
+      </w:r>
+      <w:proofErr w:type="spellEnd"/>
+      <w:r>
+        <w:rPr>
+          <w:rFonts w:ascii="Calibri" w:eastAsia="Calibri" w:hAnsi="Calibri" w:cs="Calibri"/>
+          <w:sz w:val="24"/>
+          <w:szCs w:val="24"/>
+        </w:rPr>
+        <w:t>.</w:t>
+      </w:r>
+    </w:p>
+    <w:p>
+      <w:pPr>
+        <w:spacing w:after="0" w:line="240" w:lineRule="auto"/>
+        <w:ind w:left="284"/>
+        <w:rPr>
+          <w:rFonts w:ascii="Calibri" w:eastAsia="Calibri" w:hAnsi="Calibri" w:cs="Calibri"/>
+          <w:sz w:val="24"/>
+          <w:szCs w:val="24"/>
+        </w:rPr>
+      </w:pPr>
+      <w:r>
+        <w:rPr>
+          <w:rFonts w:ascii="Calibri" w:eastAsia="Calibri" w:hAnsi="Calibri" w:cs="Calibri"/>
+          <w:sz w:val="24"/>
+          <w:szCs w:val="24"/>
+        </w:rPr>
+        <w:t>•</w:t>
+      </w:r>
+      <w:r>
+        <w:rPr>
+          <w:rFonts w:ascii="Calibri" w:eastAsia="Calibri" w:hAnsi="Calibri" w:cs="Calibri"/>
+          <w:sz w:val="24"/>
+          <w:szCs w:val="24"/>
+        </w:rPr>
+        <w:tab/>
+        <w:t>Use of web-services and AWS for platform integrations.</w:t>
+      </w:r>
+    </w:p>
+    <w:p>
+      <w:pPr>
+        <w:spacing w:after="0" w:line="240" w:lineRule="auto"/>
+        <w:rPr>
+          <w:rFonts w:ascii="Calibri" w:eastAsia="Calibri" w:hAnsi="Calibri" w:cs="Calibri"/>
+          <w:sz w:val="24"/>
+          <w:szCs w:val="24"/>
+        </w:rPr>
+      </w:pPr>
+    </w:p>
+    <w:p>
+      <w:pPr>
+        <w:spacing w:line="240" w:lineRule="auto"/>
+        <w:rPr>
+          <w:rFonts w:ascii="Calibri" w:eastAsia="Calibri" w:hAnsi="Calibri" w:cs="Calibri"/>
+          <w:sz w:val="24"/>
+          <w:szCs w:val="24"/>
+        </w:rPr>
+      </w:pPr>
+      <w:proofErr w:type="spellStart"/>
+      <w:r>
+        <w:rPr>
+          <w:rFonts w:ascii="Calibri" w:eastAsia="Calibri" w:hAnsi="Calibri" w:cs="Calibri"/>
+          <w:sz w:val="24"/>
+          <w:szCs w:val="24"/>
+        </w:rPr>
+        <w:t>Linx</w:t>
+      </w:r>
+      <w:proofErr w:type="spellEnd"/>
+      <w:r>
+        <w:rPr>
+          <w:rFonts w:ascii="Calibri" w:eastAsia="Calibri" w:hAnsi="Calibri" w:cs="Calibri"/>
+          <w:sz w:val="24"/>
+          <w:szCs w:val="24"/>
+        </w:rPr>
+        <w:t xml:space="preserve"> (May/2018 – </w:t>
+      </w:r>
+      <w:r>
+        <w:rPr>
+          <w:rFonts w:ascii="Calibri" w:eastAsia="Calibri" w:hAnsi="Calibri" w:cs="Calibri"/>
+          <w:sz w:val="24"/>
+          <w:szCs w:val="24"/>
+        </w:rPr>
+        <w:t>Mar/2019</w:t>
+      </w:r>
+      <w:r>
+        <w:rPr>
+          <w:rFonts w:ascii="Calibri" w:eastAsia="Calibri" w:hAnsi="Calibri" w:cs="Calibri"/>
+          <w:sz w:val="24"/>
+          <w:szCs w:val="24"/>
+        </w:rPr>
+        <w:t>) – São Paulo - SP</w:t>
+      </w:r>
+      <w:r>
+        <w:br/>
+      </w:r>
+      <w:r>
+        <w:rPr>
+          <w:rFonts w:ascii="Calibri" w:eastAsia="Calibri" w:hAnsi="Calibri" w:cs="Calibri"/>
+          <w:sz w:val="24"/>
+          <w:szCs w:val="24"/>
+        </w:rPr>
+        <w:t xml:space="preserve"> </w:t>
+      </w:r>
+      <w:r>
+        <w:rPr>
+          <w:rFonts w:ascii="Calibri" w:eastAsia="Calibri" w:hAnsi="Calibri" w:cs="Calibri"/>
+          <w:b/>
+          <w:bCs/>
+          <w:sz w:val="24"/>
+          <w:szCs w:val="24"/>
         </w:rPr>
         <w:t>Senior Analyst Developer</w:t>
       </w:r>
       <w:r>
         <w:rPr>
-          <w:rFonts w:ascii="Calibri" w:hAnsi="Calibri" w:eastAsia="Calibri" w:cs="Calibri"/>
-          <w:noProof w:val="0"/>
-          <w:sz w:val="24"/>
-          <w:szCs w:val="24"/>
-          <w:lang w:val="en-US"/>
+          <w:rFonts w:ascii="Calibri" w:eastAsia="Calibri" w:hAnsi="Calibri" w:cs="Calibri"/>
+          <w:sz w:val="24"/>
+          <w:szCs w:val="24"/>
         </w:rPr>
         <w:t xml:space="preserve"> </w:t>
       </w:r>
     </w:p>
-    <w:p w14:noSpellErr="1">
+    <w:p>
       <w:pPr>
         <w:pStyle w:val="ListParagraph"/>
         <w:numPr>
@@ -514,11 +688,9 @@
       </w:pPr>
       <w:r>
         <w:rPr>
-          <w:rFonts w:ascii="Calibri" w:hAnsi="Calibri" w:eastAsia="Calibri" w:cs="Calibri"/>
-          <w:noProof w:val="0"/>
-          <w:sz w:val="24"/>
-          <w:szCs w:val="24"/>
-          <w:lang w:val="en-US"/>
+          <w:rFonts w:ascii="Calibri" w:eastAsia="Calibri" w:hAnsi="Calibri" w:cs="Calibri"/>
+          <w:sz w:val="24"/>
+          <w:szCs w:val="24"/>
         </w:rPr>
         <w:t>Java development with the focus on JEE.</w:t>
       </w:r>
@@ -538,38 +710,32 @@
       </w:pPr>
       <w:r>
         <w:rPr>
-          <w:rFonts w:ascii="Calibri" w:hAnsi="Calibri" w:eastAsia="Calibri" w:cs="Calibri"/>
-          <w:noProof w:val="0"/>
-          <w:sz w:val="24"/>
-          <w:szCs w:val="24"/>
-          <w:lang w:val="en-US"/>
+          <w:rFonts w:ascii="Calibri" w:eastAsia="Calibri" w:hAnsi="Calibri" w:cs="Calibri"/>
+          <w:sz w:val="24"/>
+          <w:szCs w:val="24"/>
         </w:rPr>
         <w:t xml:space="preserve">Creation and maintenance of custom processors implementation for Apache </w:t>
       </w:r>
       <w:proofErr w:type="spellStart"/>
       <w:r>
         <w:rPr>
-          <w:rFonts w:ascii="Calibri" w:hAnsi="Calibri" w:eastAsia="Calibri" w:cs="Calibri"/>
-          <w:noProof w:val="0"/>
-          <w:sz w:val="24"/>
-          <w:szCs w:val="24"/>
-          <w:lang w:val="en-US"/>
+          <w:rFonts w:ascii="Calibri" w:eastAsia="Calibri" w:hAnsi="Calibri" w:cs="Calibri"/>
+          <w:sz w:val="24"/>
+          <w:szCs w:val="24"/>
         </w:rPr>
         <w:t>NiFi</w:t>
       </w:r>
       <w:proofErr w:type="spellEnd"/>
       <w:r>
         <w:rPr>
-          <w:rFonts w:ascii="Calibri" w:hAnsi="Calibri" w:eastAsia="Calibri" w:cs="Calibri"/>
-          <w:noProof w:val="0"/>
-          <w:sz w:val="24"/>
-          <w:szCs w:val="24"/>
-          <w:lang w:val="en-US"/>
+          <w:rFonts w:ascii="Calibri" w:eastAsia="Calibri" w:hAnsi="Calibri" w:cs="Calibri"/>
+          <w:sz w:val="24"/>
+          <w:szCs w:val="24"/>
         </w:rPr>
         <w:t>.</w:t>
       </w:r>
     </w:p>
-    <w:p w14:noSpellErr="1">
+    <w:p>
       <w:pPr>
         <w:pStyle w:val="ListParagraph"/>
         <w:numPr>
@@ -584,24 +750,20 @@
       </w:pPr>
       <w:r>
         <w:rPr>
-          <w:rFonts w:ascii="Calibri" w:hAnsi="Calibri" w:eastAsia="Calibri" w:cs="Calibri"/>
-          <w:noProof w:val="0"/>
-          <w:sz w:val="24"/>
-          <w:szCs w:val="24"/>
-          <w:lang w:val="en-US"/>
+          <w:rFonts w:ascii="Calibri" w:eastAsia="Calibri" w:hAnsi="Calibri" w:cs="Calibri"/>
+          <w:sz w:val="24"/>
+          <w:szCs w:val="24"/>
         </w:rPr>
         <w:t>Use of web-services and AWS for platform integrations.</w:t>
       </w:r>
     </w:p>
     <w:p>
       <w:pPr>
-        <w:spacing w:after="0" w:afterAutospacing="off" w:line="240" w:lineRule="auto"/>
-        <w:rPr>
-          <w:rFonts w:ascii="Calibri" w:hAnsi="Calibri" w:eastAsia="Calibri" w:cs="Calibri"/>
-          <w:noProof w:val="0"/>
-          <w:sz w:val="24"/>
-          <w:szCs w:val="24"/>
-          <w:lang w:val="en-US"/>
+        <w:spacing w:after="0" w:line="240" w:lineRule="auto"/>
+        <w:rPr>
+          <w:rFonts w:ascii="Calibri" w:eastAsia="Calibri" w:hAnsi="Calibri" w:cs="Calibri"/>
+          <w:sz w:val="24"/>
+          <w:szCs w:val="24"/>
         </w:rPr>
       </w:pPr>
     </w:p>
@@ -609,102 +771,68 @@
       <w:pPr>
         <w:spacing w:line="240" w:lineRule="auto"/>
         <w:rPr>
-          <w:rFonts w:ascii="Calibri" w:hAnsi="Calibri" w:eastAsia="Calibri" w:cs="Calibri"/>
-          <w:noProof w:val="0"/>
-          <w:sz w:val="24"/>
-          <w:szCs w:val="24"/>
-          <w:lang w:val="en-US"/>
-        </w:rPr>
-      </w:pPr>
-      <w:r>
-        <w:rPr>
-          <w:rFonts w:ascii="Calibri" w:hAnsi="Calibri" w:eastAsia="Calibri" w:cs="Calibri"/>
-          <w:noProof w:val="0"/>
-          <w:sz w:val="24"/>
-          <w:szCs w:val="24"/>
-          <w:lang w:val="en-US"/>
+          <w:rFonts w:ascii="Calibri" w:eastAsia="Calibri" w:hAnsi="Calibri" w:cs="Calibri"/>
+          <w:sz w:val="24"/>
+          <w:szCs w:val="24"/>
+        </w:rPr>
+      </w:pPr>
+      <w:r>
+        <w:rPr>
+          <w:rFonts w:ascii="Calibri" w:eastAsia="Calibri" w:hAnsi="Calibri" w:cs="Calibri"/>
+          <w:sz w:val="24"/>
+          <w:szCs w:val="24"/>
         </w:rPr>
         <w:t xml:space="preserve">PRODAM – </w:t>
       </w:r>
       <w:proofErr w:type="spellStart"/>
       <w:r>
         <w:rPr>
-          <w:rFonts w:ascii="Calibri" w:hAnsi="Calibri" w:eastAsia="Calibri" w:cs="Calibri"/>
-          <w:noProof w:val="0"/>
-          <w:sz w:val="24"/>
-          <w:szCs w:val="24"/>
-          <w:lang w:val="en-US"/>
+          <w:rFonts w:ascii="Calibri" w:eastAsia="Calibri" w:hAnsi="Calibri" w:cs="Calibri"/>
+          <w:sz w:val="24"/>
+          <w:szCs w:val="24"/>
         </w:rPr>
         <w:t>Processamento</w:t>
       </w:r>
       <w:proofErr w:type="spellEnd"/>
       <w:r>
         <w:rPr>
-          <w:rFonts w:ascii="Calibri" w:hAnsi="Calibri" w:eastAsia="Calibri" w:cs="Calibri"/>
-          <w:noProof w:val="0"/>
-          <w:sz w:val="24"/>
-          <w:szCs w:val="24"/>
-          <w:lang w:val="en-US"/>
-        </w:rPr>
-        <w:t xml:space="preserve"> de </w:t>
-      </w:r>
-      <w:r>
-        <w:rPr>
-          <w:rFonts w:ascii="Calibri" w:hAnsi="Calibri" w:eastAsia="Calibri" w:cs="Calibri"/>
-          <w:noProof w:val="0"/>
-          <w:sz w:val="24"/>
-          <w:szCs w:val="24"/>
-          <w:lang w:val="en-US"/>
-        </w:rPr>
-        <w:t>D</w:t>
-      </w:r>
-      <w:r>
-        <w:rPr>
-          <w:rFonts w:ascii="Calibri" w:hAnsi="Calibri" w:eastAsia="Calibri" w:cs="Calibri"/>
-          <w:noProof w:val="0"/>
-          <w:sz w:val="24"/>
-          <w:szCs w:val="24"/>
-          <w:lang w:val="en-US"/>
-        </w:rPr>
-        <w:t>ados Amazonas (Aug/2010 – Apr/2018) – Manaus - AM</w:t>
+          <w:rFonts w:ascii="Calibri" w:eastAsia="Calibri" w:hAnsi="Calibri" w:cs="Calibri"/>
+          <w:sz w:val="24"/>
+          <w:szCs w:val="24"/>
+        </w:rPr>
+        <w:t xml:space="preserve"> de Dados Amazonas (Aug/2010 – Apr/2018) – Manaus - AM</w:t>
       </w:r>
       <w:r>
         <w:br/>
       </w:r>
       <w:r>
         <w:rPr>
-          <w:rFonts w:ascii="Calibri" w:hAnsi="Calibri" w:eastAsia="Calibri" w:cs="Calibri"/>
-          <w:noProof w:val="0"/>
-          <w:sz w:val="24"/>
-          <w:szCs w:val="24"/>
-          <w:lang w:val="en-US"/>
+          <w:rFonts w:ascii="Calibri" w:eastAsia="Calibri" w:hAnsi="Calibri" w:cs="Calibri"/>
+          <w:sz w:val="24"/>
+          <w:szCs w:val="24"/>
         </w:rPr>
         <w:t xml:space="preserve"> </w:t>
       </w:r>
       <w:r>
         <w:rPr>
-          <w:rFonts w:ascii="Calibri" w:hAnsi="Calibri" w:eastAsia="Calibri" w:cs="Calibri"/>
-          <w:b w:val="1"/>
-          <w:bCs w:val="1"/>
-          <w:noProof w:val="0"/>
-          <w:sz w:val="24"/>
-          <w:szCs w:val="24"/>
-          <w:lang w:val="en-US"/>
+          <w:rFonts w:ascii="Calibri" w:eastAsia="Calibri" w:hAnsi="Calibri" w:cs="Calibri"/>
+          <w:b/>
+          <w:bCs/>
+          <w:sz w:val="24"/>
+          <w:szCs w:val="24"/>
         </w:rPr>
         <w:t>Senior Java Specialist Programmer</w:t>
       </w:r>
       <w:r>
         <w:rPr>
-          <w:rFonts w:ascii="Calibri" w:hAnsi="Calibri" w:eastAsia="Calibri" w:cs="Calibri"/>
-          <w:noProof w:val="0"/>
-          <w:sz w:val="24"/>
-          <w:szCs w:val="24"/>
-          <w:lang w:val="en-US"/>
+          <w:rFonts w:ascii="Calibri" w:eastAsia="Calibri" w:hAnsi="Calibri" w:cs="Calibri"/>
+          <w:sz w:val="24"/>
+          <w:szCs w:val="24"/>
         </w:rPr>
         <w:t xml:space="preserve"> </w:t>
       </w:r>
     </w:p>
-    <w:p w14:noSpellErr="1">
+    <w:p>
       <w:pPr>
         <w:pStyle w:val="ListParagraph"/>
         <w:numPr>
@@ -719,16 +847,14 @@
       </w:pPr>
       <w:r>
         <w:rPr>
-          <w:rFonts w:ascii="Calibri" w:hAnsi="Calibri" w:eastAsia="Calibri" w:cs="Calibri"/>
-          <w:noProof w:val="0"/>
-          <w:sz w:val="24"/>
-          <w:szCs w:val="24"/>
-          <w:lang w:val="en-US"/>
+          <w:rFonts w:ascii="Calibri" w:eastAsia="Calibri" w:hAnsi="Calibri" w:cs="Calibri"/>
+          <w:sz w:val="24"/>
+          <w:szCs w:val="24"/>
         </w:rPr>
         <w:t>Java development using JSE and JEE</w:t>
       </w:r>
     </w:p>
-    <w:p w14:noSpellErr="1">
+    <w:p>
       <w:pPr>
         <w:pStyle w:val="ListParagraph"/>
         <w:numPr>
@@ -743,11 +869,9 @@
       </w:pPr>
       <w:r>
         <w:rPr>
-          <w:rFonts w:ascii="Calibri" w:hAnsi="Calibri" w:eastAsia="Calibri" w:cs="Calibri"/>
-          <w:noProof w:val="0"/>
-          <w:sz w:val="24"/>
-          <w:szCs w:val="24"/>
-          <w:lang w:val="en-US"/>
+          <w:rFonts w:ascii="Calibri" w:eastAsia="Calibri" w:hAnsi="Calibri" w:cs="Calibri"/>
+          <w:sz w:val="24"/>
+          <w:szCs w:val="24"/>
         </w:rPr>
         <w:t>Extensive use of Hibernate, Spring, JPA, Struts, REST web-services and others</w:t>
       </w:r>
@@ -767,33 +891,27 @@
       </w:pPr>
       <w:r>
         <w:rPr>
-          <w:rFonts w:ascii="Calibri" w:hAnsi="Calibri" w:eastAsia="Calibri" w:cs="Calibri"/>
-          <w:noProof w:val="0"/>
-          <w:sz w:val="24"/>
-          <w:szCs w:val="24"/>
-          <w:lang w:val="en-US"/>
+          <w:rFonts w:ascii="Calibri" w:eastAsia="Calibri" w:hAnsi="Calibri" w:cs="Calibri"/>
+          <w:sz w:val="24"/>
+          <w:szCs w:val="24"/>
         </w:rPr>
         <w:t xml:space="preserve">Relational (Oracle, </w:t>
       </w:r>
       <w:proofErr w:type="spellStart"/>
       <w:r>
         <w:rPr>
-          <w:rFonts w:ascii="Calibri" w:hAnsi="Calibri" w:eastAsia="Calibri" w:cs="Calibri"/>
-          <w:noProof w:val="0"/>
-          <w:sz w:val="24"/>
-          <w:szCs w:val="24"/>
-          <w:lang w:val="en-US"/>
+          <w:rFonts w:ascii="Calibri" w:eastAsia="Calibri" w:hAnsi="Calibri" w:cs="Calibri"/>
+          <w:sz w:val="24"/>
+          <w:szCs w:val="24"/>
         </w:rPr>
         <w:t>PostgreSql</w:t>
       </w:r>
       <w:proofErr w:type="spellEnd"/>
       <w:r>
         <w:rPr>
-          <w:rFonts w:ascii="Calibri" w:hAnsi="Calibri" w:eastAsia="Calibri" w:cs="Calibri"/>
-          <w:noProof w:val="0"/>
-          <w:sz w:val="24"/>
-          <w:szCs w:val="24"/>
-          <w:lang w:val="en-US"/>
+          <w:rFonts w:ascii="Calibri" w:eastAsia="Calibri" w:hAnsi="Calibri" w:cs="Calibri"/>
+          <w:sz w:val="24"/>
+          <w:szCs w:val="24"/>
         </w:rPr>
         <w:t xml:space="preserve"> and MySQL) and NoSQL (Cassandra) database programming</w:t>
       </w:r>
@@ -813,119 +931,82 @@
       </w:pPr>
       <w:r>
         <w:rPr>
-          <w:rFonts w:ascii="Calibri" w:hAnsi="Calibri" w:eastAsia="Calibri" w:cs="Calibri"/>
-          <w:noProof w:val="0"/>
-          <w:sz w:val="24"/>
-          <w:szCs w:val="24"/>
-          <w:lang w:val="en-US"/>
+          <w:rFonts w:ascii="Calibri" w:eastAsia="Calibri" w:hAnsi="Calibri" w:cs="Calibri"/>
+          <w:sz w:val="24"/>
+          <w:szCs w:val="24"/>
         </w:rPr>
         <w:t xml:space="preserve">Application specification using Use Cases and UML as well as database modeling using </w:t>
       </w:r>
       <w:proofErr w:type="spellStart"/>
       <w:r>
         <w:rPr>
-          <w:rFonts w:ascii="Calibri" w:hAnsi="Calibri" w:eastAsia="Calibri" w:cs="Calibri"/>
-          <w:noProof w:val="0"/>
-          <w:sz w:val="24"/>
-          <w:szCs w:val="24"/>
-          <w:lang w:val="en-US"/>
+          <w:rFonts w:ascii="Calibri" w:eastAsia="Calibri" w:hAnsi="Calibri" w:cs="Calibri"/>
+          <w:sz w:val="24"/>
+          <w:szCs w:val="24"/>
         </w:rPr>
         <w:t>ExR.</w:t>
       </w:r>
       <w:proofErr w:type="spellEnd"/>
       <w:r>
         <w:rPr>
-          <w:rFonts w:ascii="Calibri" w:hAnsi="Calibri" w:eastAsia="Calibri" w:cs="Calibri"/>
-          <w:noProof w:val="0"/>
-          <w:sz w:val="24"/>
-          <w:szCs w:val="24"/>
-          <w:lang w:val="en-US"/>
+          <w:rFonts w:ascii="Calibri" w:eastAsia="Calibri" w:hAnsi="Calibri" w:cs="Calibri"/>
+          <w:sz w:val="24"/>
+          <w:szCs w:val="24"/>
         </w:rPr>
         <w:t xml:space="preserve"> </w:t>
       </w:r>
     </w:p>
     <w:p>
       <w:pPr>
-        <w:spacing w:after="0" w:afterAutospacing="off" w:line="240" w:lineRule="auto"/>
-        <w:rPr>
-          <w:rFonts w:ascii="Calibri" w:hAnsi="Calibri" w:eastAsia="Calibri" w:cs="Calibri"/>
-          <w:noProof w:val="0"/>
-          <w:color w:val="000000" w:themeColor="text1" w:themeTint="FF" w:themeShade="FF"/>
-          <w:sz w:val="24"/>
-          <w:szCs w:val="24"/>
-          <w:lang w:val="en-US"/>
-        </w:rPr>
-      </w:pPr>
-    </w:p>
-    <w:p w14:noSpellErr="1">
-      <w:pPr>
         <w:spacing w:line="240" w:lineRule="auto"/>
         <w:rPr>
-          <w:rFonts w:ascii="Calibri" w:hAnsi="Calibri" w:eastAsia="Calibri" w:cs="Calibri"/>
-          <w:noProof w:val="0"/>
-          <w:color w:val="000000" w:themeColor="text1" w:themeTint="FF" w:themeShade="FF"/>
-          <w:sz w:val="24"/>
-          <w:szCs w:val="24"/>
-          <w:lang w:val="en-US"/>
-        </w:rPr>
-      </w:pPr>
-      <w:r>
-        <w:rPr>
-          <w:rFonts w:ascii="Calibri" w:hAnsi="Calibri" w:eastAsia="Calibri" w:cs="Calibri"/>
-          <w:noProof w:val="0"/>
-          <w:color w:val="000000" w:themeColor="text1" w:themeTint="FF" w:themeShade="FF"/>
-          <w:sz w:val="24"/>
-          <w:szCs w:val="24"/>
-          <w:lang w:val="en-US"/>
-        </w:rPr>
-        <w:t>Advance Turismo (Fe</w:t>
-      </w:r>
-      <w:r>
-        <w:rPr>
-          <w:rFonts w:ascii="Calibri" w:hAnsi="Calibri" w:eastAsia="Calibri" w:cs="Calibri"/>
-          <w:noProof w:val="0"/>
-          <w:color w:val="000000" w:themeColor="text1" w:themeTint="FF" w:themeShade="FF"/>
-          <w:sz w:val="24"/>
-          <w:szCs w:val="24"/>
-          <w:lang w:val="en-US"/>
-        </w:rPr>
-        <w:t>b</w:t>
-      </w:r>
-      <w:r>
-        <w:rPr>
-          <w:rFonts w:ascii="Calibri" w:hAnsi="Calibri" w:eastAsia="Calibri" w:cs="Calibri"/>
-          <w:noProof w:val="0"/>
-          <w:color w:val="000000" w:themeColor="text1" w:themeTint="FF" w:themeShade="FF"/>
-          <w:sz w:val="24"/>
-          <w:szCs w:val="24"/>
-          <w:lang w:val="en-US"/>
-        </w:rPr>
-        <w:t>/2008 – Nov/2009) – São Paulo – SP</w:t>
+          <w:rFonts w:ascii="Calibri" w:eastAsia="Calibri" w:hAnsi="Calibri" w:cs="Calibri"/>
+          <w:sz w:val="24"/>
+          <w:szCs w:val="24"/>
+        </w:rPr>
+      </w:pPr>
+      <w:r>
+        <w:rPr>
+          <w:rFonts w:ascii="Calibri" w:eastAsia="Calibri" w:hAnsi="Calibri" w:cs="Calibri"/>
+          <w:sz w:val="24"/>
+          <w:szCs w:val="24"/>
+        </w:rPr>
+        <w:t xml:space="preserve">Previous Experience (1992 - </w:t>
+      </w:r>
+      <w:r>
+        <w:rPr>
+          <w:rFonts w:ascii="Calibri" w:eastAsia="Calibri" w:hAnsi="Calibri" w:cs="Calibri"/>
+          <w:sz w:val="24"/>
+          <w:szCs w:val="24"/>
+        </w:rPr>
+        <w:t>2009</w:t>
+      </w:r>
+      <w:r>
+        <w:rPr>
+          <w:rFonts w:ascii="Calibri" w:eastAsia="Calibri" w:hAnsi="Calibri" w:cs="Calibri"/>
+          <w:sz w:val="24"/>
+          <w:szCs w:val="24"/>
+        </w:rPr>
+        <w:t>) - Recife – PE, Manaus – AM and São Paulo - SP</w:t>
       </w:r>
       <w:r>
         <w:br/>
       </w:r>
       <w:r>
         <w:rPr>
-          <w:rFonts w:ascii="Calibri" w:hAnsi="Calibri" w:eastAsia="Calibri" w:cs="Calibri"/>
-          <w:b w:val="1"/>
-          <w:bCs w:val="1"/>
-          <w:noProof w:val="0"/>
-          <w:color w:val="000000" w:themeColor="text1" w:themeTint="FF" w:themeShade="FF"/>
-          <w:sz w:val="24"/>
-          <w:szCs w:val="24"/>
-          <w:lang w:val="en-US"/>
-        </w:rPr>
-        <w:t>Software Programmer</w:t>
-      </w:r>
-      <w:r>
-        <w:rPr>
-          <w:rFonts w:ascii="Calibri" w:hAnsi="Calibri" w:eastAsia="Calibri" w:cs="Calibri"/>
-          <w:noProof w:val="0"/>
-          <w:color w:val="000000" w:themeColor="text1" w:themeTint="FF" w:themeShade="FF"/>
-          <w:sz w:val="24"/>
-          <w:szCs w:val="24"/>
-          <w:lang w:val="en-US"/>
+          <w:rFonts w:ascii="Calibri" w:eastAsia="Calibri" w:hAnsi="Calibri" w:cs="Calibri"/>
+          <w:b/>
+          <w:bCs/>
+          <w:sz w:val="24"/>
+          <w:szCs w:val="24"/>
+        </w:rPr>
+        <w:t>Senior Developer / Systems Analyst</w:t>
+      </w:r>
+      <w:r>
+        <w:rPr>
+          <w:rFonts w:ascii="Calibri" w:eastAsia="Calibri" w:hAnsi="Calibri" w:cs="Calibri"/>
+          <w:sz w:val="24"/>
+          <w:szCs w:val="24"/>
         </w:rPr>
         <w:t xml:space="preserve"> </w:t>
       </w:r>
@@ -939,22 +1020,21 @@
         </w:numPr>
         <w:spacing w:line="240" w:lineRule="auto"/>
         <w:rPr>
-          <w:sz w:val="24"/>
-          <w:szCs w:val="24"/>
-        </w:rPr>
-      </w:pPr>
-      <w:r>
-        <w:rPr>
-          <w:rFonts w:ascii="Calibri" w:hAnsi="Calibri" w:eastAsia="Calibri" w:cs="Calibri"/>
-          <w:noProof w:val="0"/>
-          <w:sz w:val="24"/>
-          <w:szCs w:val="24"/>
-          <w:lang w:val="en-US"/>
+          <w:rFonts w:ascii="Calibri" w:eastAsia="Calibri" w:hAnsi="Calibri" w:cs="Calibri"/>
+          <w:sz w:val="24"/>
+          <w:szCs w:val="24"/>
+        </w:rPr>
+      </w:pPr>
+      <w:r>
+        <w:rPr>
+          <w:rFonts w:ascii="Calibri" w:eastAsia="Calibri" w:hAnsi="Calibri" w:cs="Calibri"/>
+          <w:sz w:val="24"/>
+          <w:szCs w:val="24"/>
         </w:rPr>
         <w:t>Web application development using Java EE and GWT (Google Web Toolkit)</w:t>
       </w:r>
     </w:p>
-    <w:p w14:noSpellErr="1">
+    <w:p>
       <w:pPr>
         <w:pStyle w:val="ListParagraph"/>
         <w:numPr>
@@ -963,93 +1043,21 @@
         </w:numPr>
         <w:spacing w:line="240" w:lineRule="auto"/>
         <w:rPr>
-          <w:sz w:val="24"/>
-          <w:szCs w:val="24"/>
-        </w:rPr>
-      </w:pPr>
-      <w:r>
-        <w:rPr>
-          <w:rFonts w:ascii="Calibri" w:hAnsi="Calibri" w:eastAsia="Calibri" w:cs="Calibri"/>
-          <w:noProof w:val="0"/>
-          <w:sz w:val="24"/>
-          <w:szCs w:val="24"/>
-          <w:lang w:val="en-US"/>
+          <w:rFonts w:ascii="Calibri" w:eastAsia="Calibri" w:hAnsi="Calibri" w:cs="Calibri"/>
+          <w:sz w:val="24"/>
+          <w:szCs w:val="24"/>
+        </w:rPr>
+      </w:pPr>
+      <w:r>
+        <w:rPr>
+          <w:rFonts w:ascii="Calibri" w:eastAsia="Calibri" w:hAnsi="Calibri" w:cs="Calibri"/>
+          <w:sz w:val="24"/>
+          <w:szCs w:val="24"/>
         </w:rPr>
         <w:t xml:space="preserve">PostgreSQL database programming </w:t>
       </w:r>
     </w:p>
-    <w:p w14:noSpellErr="1">
-      <w:pPr>
-        <w:spacing w:after="0" w:afterAutospacing="off" w:line="240" w:lineRule="auto"/>
-        <w:rPr>
-          <w:rFonts w:ascii="Calibri" w:hAnsi="Calibri" w:eastAsia="Calibri" w:cs="Calibri"/>
-          <w:noProof w:val="0"/>
-          <w:sz w:val="24"/>
-          <w:szCs w:val="24"/>
-          <w:lang w:val="en-US"/>
-        </w:rPr>
-      </w:pPr>
-    </w:p>
-    <w:p w14:noSpellErr="1">
-      <w:pPr>
-        <w:spacing w:line="240" w:lineRule="auto"/>
-        <w:rPr>
-          <w:rFonts w:ascii="Calibri" w:hAnsi="Calibri" w:eastAsia="Calibri" w:cs="Calibri"/>
-          <w:noProof w:val="0"/>
-          <w:sz w:val="24"/>
-          <w:szCs w:val="24"/>
-          <w:lang w:val="en-US"/>
-        </w:rPr>
-      </w:pPr>
-      <w:r>
-        <w:rPr>
-          <w:rFonts w:ascii="Calibri" w:hAnsi="Calibri" w:eastAsia="Calibri" w:cs="Calibri"/>
-          <w:noProof w:val="0"/>
-          <w:sz w:val="24"/>
-          <w:szCs w:val="24"/>
-          <w:lang w:val="en-US"/>
-        </w:rPr>
-        <w:t>Previous Experience (1992 - 2008) - Recife – PE, Manaus – AM and São  Paulo - SP</w:t>
-      </w:r>
-      <w:r>
-        <w:br/>
-      </w:r>
-      <w:r>
-        <w:rPr>
-          <w:rFonts w:ascii="Calibri" w:hAnsi="Calibri" w:eastAsia="Calibri" w:cs="Calibri"/>
-          <w:b w:val="1"/>
-          <w:bCs w:val="1"/>
-          <w:noProof w:val="0"/>
-          <w:sz w:val="24"/>
-          <w:szCs w:val="24"/>
-          <w:lang w:val="en-US"/>
-        </w:rPr>
-        <w:t>Senior Developer</w:t>
-      </w:r>
-      <w:r>
-        <w:rPr>
-          <w:rFonts w:ascii="Calibri" w:hAnsi="Calibri" w:eastAsia="Calibri" w:cs="Calibri"/>
-          <w:b w:val="1"/>
-          <w:bCs w:val="1"/>
-          <w:noProof w:val="0"/>
-          <w:sz w:val="24"/>
-          <w:szCs w:val="24"/>
-          <w:lang w:val="en-US"/>
-        </w:rPr>
-        <w:t xml:space="preserve"> / Systems Analyst</w:t>
-      </w:r>
-      <w:r>
-        <w:rPr>
-          <w:rFonts w:ascii="Calibri" w:hAnsi="Calibri" w:eastAsia="Calibri" w:cs="Calibri"/>
-          <w:noProof w:val="0"/>
-          <w:sz w:val="24"/>
-          <w:szCs w:val="24"/>
-          <w:lang w:val="en-US"/>
-        </w:rPr>
-        <w:t xml:space="preserve"> </w:t>
-      </w:r>
-    </w:p>
-    <w:p w14:noSpellErr="1">
+    <w:p>
       <w:pPr>
         <w:pStyle w:val="ListParagraph"/>
         <w:numPr>
@@ -1064,16 +1072,14 @@
       </w:pPr>
       <w:r>
         <w:rPr>
-          <w:rFonts w:ascii="Calibri" w:hAnsi="Calibri" w:eastAsia="Calibri" w:cs="Calibri"/>
-          <w:noProof w:val="0"/>
-          <w:sz w:val="24"/>
-          <w:szCs w:val="24"/>
-          <w:lang w:val="en-US"/>
+          <w:rFonts w:ascii="Calibri" w:eastAsia="Calibri" w:hAnsi="Calibri" w:cs="Calibri"/>
+          <w:sz w:val="24"/>
+          <w:szCs w:val="24"/>
         </w:rPr>
         <w:t>Requirements Specifications for desktop and mobile phone games applications using UML</w:t>
       </w:r>
     </w:p>
-    <w:p w14:noSpellErr="1">
+    <w:p>
       <w:pPr>
         <w:pStyle w:val="ListParagraph"/>
         <w:numPr>
@@ -1088,16 +1094,14 @@
       </w:pPr>
       <w:r>
         <w:rPr>
-          <w:rFonts w:ascii="Calibri" w:hAnsi="Calibri" w:eastAsia="Calibri" w:cs="Calibri"/>
-          <w:noProof w:val="0"/>
-          <w:sz w:val="24"/>
-          <w:szCs w:val="24"/>
-          <w:lang w:val="en-US"/>
+          <w:rFonts w:ascii="Calibri" w:eastAsia="Calibri" w:hAnsi="Calibri" w:cs="Calibri"/>
+          <w:sz w:val="24"/>
+          <w:szCs w:val="24"/>
         </w:rPr>
         <w:t>Application development using Java ME/EE/SE and Delphi.</w:t>
       </w:r>
     </w:p>
-    <w:p w14:noSpellErr="1">
+    <w:p>
       <w:pPr>
         <w:pStyle w:val="ListParagraph"/>
         <w:numPr>
@@ -1112,61 +1116,55 @@
       </w:pPr>
       <w:r>
         <w:rPr>
-          <w:rFonts w:ascii="Calibri" w:hAnsi="Calibri" w:eastAsia="Calibri" w:cs="Calibri"/>
-          <w:noProof w:val="0"/>
-          <w:sz w:val="24"/>
-          <w:szCs w:val="24"/>
-          <w:lang w:val="en-US"/>
+          <w:rFonts w:ascii="Calibri" w:eastAsia="Calibri" w:hAnsi="Calibri" w:cs="Calibri"/>
+          <w:sz w:val="24"/>
+          <w:szCs w:val="24"/>
         </w:rPr>
         <w:t>Relational database programming using SQL for Oracle, PostgreSQL and MySQL</w:t>
       </w:r>
     </w:p>
-    <w:p w14:noSpellErr="1">
-      <w:pPr>
-        <w:rPr>
-          <w:rFonts w:ascii="Calibri" w:hAnsi="Calibri" w:eastAsia="Calibri" w:cs="Calibri"/>
-        </w:rPr>
-      </w:pPr>
-      <w:r>
-        <w:rPr>
-          <w:rFonts w:ascii="Calibri" w:hAnsi="Calibri" w:eastAsia="Calibri" w:cs="Calibri"/>
+    <w:p>
+      <w:pPr>
+        <w:rPr>
+          <w:rFonts w:ascii="Calibri" w:eastAsia="Calibri" w:hAnsi="Calibri" w:cs="Calibri"/>
+        </w:rPr>
+      </w:pPr>
+      <w:r>
+        <w:rPr>
+          <w:rFonts w:ascii="Calibri" w:eastAsia="Calibri" w:hAnsi="Calibri" w:cs="Calibri"/>
         </w:rPr>
         <w:br w:type="page"/>
       </w:r>
     </w:p>
-    <w:p w14:noSpellErr="1">
-      <w:pPr>
-        <w:jc w:val="left"/>
-        <w:rPr>
-          <w:rFonts w:ascii="Calibri" w:hAnsi="Calibri" w:eastAsia="Calibri" w:cs="Calibri"/>
-          <w:b w:val="1"/>
-          <w:bCs w:val="1"/>
-          <w:smallCaps w:val="1"/>
-          <w:noProof w:val="0"/>
-          <w:color w:val="FFFFFF" w:themeColor="background1" w:themeTint="FF" w:themeShade="FF"/>
+    <w:p>
+      <w:pPr>
+        <w:rPr>
+          <w:rFonts w:ascii="Calibri" w:eastAsia="Calibri" w:hAnsi="Calibri" w:cs="Calibri"/>
+          <w:b/>
+          <w:bCs/>
+          <w:smallCaps/>
+          <w:color w:val="FFFFFF" w:themeColor="background1"/>
           <w:sz w:val="28"/>
           <w:szCs w:val="28"/>
           <w:highlight w:val="black"/>
-          <w:lang w:val="en-US"/>
-        </w:rPr>
-      </w:pPr>
-      <w:r>
-        <w:rPr>
-          <w:rFonts w:ascii="Calibri" w:hAnsi="Calibri" w:eastAsia="Calibri" w:cs="Calibri"/>
-          <w:b w:val="1"/>
-          <w:bCs w:val="1"/>
-          <w:smallCaps w:val="1"/>
-          <w:noProof w:val="0"/>
-          <w:color w:val="FFFFFF" w:themeColor="background1" w:themeTint="FF" w:themeShade="FF"/>
+        </w:rPr>
+      </w:pPr>
+      <w:r>
+        <w:rPr>
+          <w:rFonts w:ascii="Calibri" w:eastAsia="Calibri" w:hAnsi="Calibri" w:cs="Calibri"/>
+          <w:b/>
+          <w:bCs/>
+          <w:smallCaps/>
+          <w:color w:val="FFFFFF" w:themeColor="background1"/>
           <w:sz w:val="28"/>
           <w:szCs w:val="28"/>
           <w:highlight w:val="black"/>
-          <w:lang w:val="en-US"/>
-        </w:rPr>
+        </w:rPr>
+        <w:lastRenderedPageBreak/>
         <w:t>Education</w:t>
       </w:r>
     </w:p>
-    <w:p w14:noSpellErr="1">
+    <w:p>
       <w:pPr>
         <w:pStyle w:val="ListParagraph"/>
         <w:numPr>
@@ -1174,37 +1172,32 @@
           <w:numId w:val="1"/>
         </w:numPr>
         <w:spacing w:line="360" w:lineRule="auto"/>
-        <w:jc w:val="left"/>
-        <w:rPr>
-          <w:b w:val="1"/>
-          <w:bCs w:val="1"/>
-          <w:i w:val="1"/>
-          <w:iCs w:val="1"/>
-          <w:sz w:val="24"/>
-          <w:szCs w:val="24"/>
-        </w:rPr>
-      </w:pPr>
-      <w:r>
-        <w:rPr>
-          <w:rFonts w:ascii="Calibri" w:hAnsi="Calibri" w:eastAsia="Calibri" w:cs="Calibri"/>
-          <w:b w:val="1"/>
-          <w:bCs w:val="1"/>
-          <w:i w:val="1"/>
-          <w:iCs w:val="1"/>
-          <w:noProof w:val="0"/>
-          <w:sz w:val="24"/>
-          <w:szCs w:val="24"/>
-          <w:lang w:val="en-US"/>
+        <w:rPr>
+          <w:b/>
+          <w:bCs/>
+          <w:i/>
+          <w:iCs/>
+          <w:sz w:val="24"/>
+          <w:szCs w:val="24"/>
+        </w:rPr>
+      </w:pPr>
+      <w:r>
+        <w:rPr>
+          <w:rFonts w:ascii="Calibri" w:eastAsia="Calibri" w:hAnsi="Calibri" w:cs="Calibri"/>
+          <w:b/>
+          <w:bCs/>
+          <w:i/>
+          <w:iCs/>
+          <w:sz w:val="24"/>
+          <w:szCs w:val="24"/>
         </w:rPr>
         <w:t xml:space="preserve">Information Technology Administration </w:t>
       </w:r>
       <w:r>
         <w:rPr>
-          <w:rFonts w:ascii="Calibri" w:hAnsi="Calibri" w:eastAsia="Calibri" w:cs="Calibri"/>
-          <w:noProof w:val="0"/>
-          <w:sz w:val="24"/>
-          <w:szCs w:val="24"/>
-          <w:lang w:val="en-US"/>
+          <w:rFonts w:ascii="Calibri" w:eastAsia="Calibri" w:hAnsi="Calibri" w:cs="Calibri"/>
+          <w:sz w:val="24"/>
+          <w:szCs w:val="24"/>
         </w:rPr>
         <w:t xml:space="preserve">(Associate Degree) </w:t>
       </w:r>
@@ -1213,13 +1206,27 @@
       </w:r>
       <w:r>
         <w:rPr>
-          <w:rFonts w:ascii="Calibri" w:hAnsi="Calibri" w:eastAsia="Calibri" w:cs="Calibri"/>
-          <w:noProof w:val="0"/>
-          <w:sz w:val="24"/>
-          <w:szCs w:val="24"/>
-          <w:lang w:val="en-US"/>
-        </w:rPr>
-        <w:t>South of Santa Catarina University (UNISUL) – Dec/2020 (on course)</w:t>
+          <w:rFonts w:ascii="Calibri" w:eastAsia="Calibri" w:hAnsi="Calibri" w:cs="Calibri"/>
+          <w:sz w:val="24"/>
+          <w:szCs w:val="24"/>
+        </w:rPr>
+        <w:t>South of Santa Catarina University (UNISUL) – Dec/2020 (</w:t>
+      </w:r>
+      <w:r>
+        <w:rPr>
+          <w:rFonts w:ascii="Calibri" w:eastAsia="Calibri" w:hAnsi="Calibri" w:cs="Calibri"/>
+          <w:sz w:val="24"/>
+          <w:szCs w:val="24"/>
+        </w:rPr>
+        <w:t>not finished</w:t>
+      </w:r>
+      <w:r>
+        <w:rPr>
+          <w:rFonts w:ascii="Calibri" w:eastAsia="Calibri" w:hAnsi="Calibri" w:cs="Calibri"/>
+          <w:sz w:val="24"/>
+          <w:szCs w:val="24"/>
+        </w:rPr>
+        <w:t>)</w:t>
       </w:r>
     </w:p>
     <w:p>
@@ -1230,37 +1237,32 @@
           <w:numId w:val="1"/>
         </w:numPr>
         <w:spacing w:line="360" w:lineRule="auto"/>
-        <w:jc w:val="left"/>
-        <w:rPr>
-          <w:b w:val="1"/>
-          <w:bCs w:val="1"/>
-          <w:i w:val="1"/>
-          <w:iCs w:val="1"/>
-          <w:sz w:val="24"/>
-          <w:szCs w:val="24"/>
-        </w:rPr>
-      </w:pPr>
-      <w:r>
-        <w:rPr>
-          <w:rFonts w:ascii="Calibri" w:hAnsi="Calibri" w:eastAsia="Calibri" w:cs="Calibri"/>
-          <w:b w:val="1"/>
-          <w:bCs w:val="1"/>
-          <w:i w:val="1"/>
-          <w:iCs w:val="1"/>
-          <w:noProof w:val="0"/>
-          <w:sz w:val="24"/>
-          <w:szCs w:val="24"/>
-          <w:lang w:val="en-US"/>
+        <w:rPr>
+          <w:b/>
+          <w:bCs/>
+          <w:i/>
+          <w:iCs/>
+          <w:sz w:val="24"/>
+          <w:szCs w:val="24"/>
+        </w:rPr>
+      </w:pPr>
+      <w:r>
+        <w:rPr>
+          <w:rFonts w:ascii="Calibri" w:eastAsia="Calibri" w:hAnsi="Calibri" w:cs="Calibri"/>
+          <w:b/>
+          <w:bCs/>
+          <w:i/>
+          <w:iCs/>
+          <w:sz w:val="24"/>
+          <w:szCs w:val="24"/>
         </w:rPr>
         <w:t xml:space="preserve">Systems Analysis and Information Technology </w:t>
       </w:r>
       <w:r>
         <w:rPr>
-          <w:rFonts w:ascii="Calibri" w:hAnsi="Calibri" w:eastAsia="Calibri" w:cs="Calibri"/>
-          <w:noProof w:val="0"/>
-          <w:sz w:val="24"/>
-          <w:szCs w:val="24"/>
-          <w:lang w:val="en-US"/>
+          <w:rFonts w:ascii="Calibri" w:eastAsia="Calibri" w:hAnsi="Calibri" w:cs="Calibri"/>
+          <w:sz w:val="24"/>
+          <w:szCs w:val="24"/>
         </w:rPr>
         <w:t>(undergraduate/High School)</w:t>
       </w:r>
@@ -1269,81 +1271,66 @@
       </w:r>
       <w:r>
         <w:rPr>
-          <w:rFonts w:ascii="Calibri" w:hAnsi="Calibri" w:eastAsia="Calibri" w:cs="Calibri"/>
-          <w:noProof w:val="0"/>
-          <w:sz w:val="24"/>
-          <w:szCs w:val="24"/>
-          <w:lang w:val="en-US"/>
+          <w:rFonts w:ascii="Calibri" w:eastAsia="Calibri" w:hAnsi="Calibri" w:cs="Calibri"/>
+          <w:sz w:val="24"/>
+          <w:szCs w:val="24"/>
         </w:rPr>
         <w:t xml:space="preserve">Mathias </w:t>
       </w:r>
       <w:proofErr w:type="spellStart"/>
       <w:r>
         <w:rPr>
-          <w:rFonts w:ascii="Calibri" w:hAnsi="Calibri" w:eastAsia="Calibri" w:cs="Calibri"/>
-          <w:noProof w:val="0"/>
-          <w:sz w:val="24"/>
-          <w:szCs w:val="24"/>
-          <w:lang w:val="en-US"/>
+          <w:rFonts w:ascii="Calibri" w:eastAsia="Calibri" w:hAnsi="Calibri" w:cs="Calibri"/>
+          <w:sz w:val="24"/>
+          <w:szCs w:val="24"/>
         </w:rPr>
         <w:t>Machline</w:t>
       </w:r>
       <w:proofErr w:type="spellEnd"/>
       <w:r>
         <w:rPr>
-          <w:rFonts w:ascii="Calibri" w:hAnsi="Calibri" w:eastAsia="Calibri" w:cs="Calibri"/>
-          <w:noProof w:val="0"/>
-          <w:sz w:val="24"/>
-          <w:szCs w:val="24"/>
-          <w:lang w:val="en-US"/>
+          <w:rFonts w:ascii="Calibri" w:eastAsia="Calibri" w:hAnsi="Calibri" w:cs="Calibri"/>
+          <w:sz w:val="24"/>
+          <w:szCs w:val="24"/>
         </w:rPr>
         <w:t xml:space="preserve"> Foundation, Manaus/AM - Dec/1991</w:t>
       </w:r>
     </w:p>
-    <w:p w14:noSpellErr="1">
-      <w:pPr>
-        <w:jc w:val="left"/>
-        <w:rPr>
-          <w:rFonts w:ascii="Calibri" w:hAnsi="Calibri" w:eastAsia="Calibri" w:cs="Calibri"/>
-        </w:rPr>
-      </w:pPr>
-      <w:r>
-        <w:br/>
-      </w:r>
-    </w:p>
-    <w:p w14:noSpellErr="1">
-      <w:pPr>
-        <w:jc w:val="left"/>
-        <w:rPr>
-          <w:rFonts w:ascii="Calibri" w:hAnsi="Calibri" w:eastAsia="Calibri" w:cs="Calibri"/>
-          <w:b w:val="1"/>
-          <w:bCs w:val="1"/>
-          <w:smallCaps w:val="1"/>
-          <w:noProof w:val="0"/>
-          <w:color w:val="FFFFFF" w:themeColor="background1" w:themeTint="FF" w:themeShade="FF"/>
+    <w:p>
+      <w:pPr>
+        <w:rPr>
+          <w:rFonts w:ascii="Calibri" w:eastAsia="Calibri" w:hAnsi="Calibri" w:cs="Calibri"/>
+        </w:rPr>
+      </w:pPr>
+    </w:p>
+    <w:p>
+      <w:pPr>
+        <w:rPr>
+          <w:rFonts w:ascii="Calibri" w:eastAsia="Calibri" w:hAnsi="Calibri" w:cs="Calibri"/>
+          <w:b/>
+          <w:bCs/>
+          <w:smallCaps/>
+          <w:color w:val="FFFFFF" w:themeColor="background1"/>
           <w:sz w:val="28"/>
           <w:szCs w:val="28"/>
           <w:highlight w:val="black"/>
-          <w:lang w:val="en-US"/>
-        </w:rPr>
-      </w:pPr>
-      <w:r>
-        <w:rPr>
-          <w:rFonts w:ascii="Calibri" w:hAnsi="Calibri" w:eastAsia="Calibri" w:cs="Calibri"/>
-          <w:b w:val="1"/>
-          <w:bCs w:val="1"/>
-          <w:smallCaps w:val="1"/>
-          <w:noProof w:val="0"/>
-          <w:color w:val="FFFFFF" w:themeColor="background1" w:themeTint="FF" w:themeShade="FF"/>
+        </w:rPr>
+      </w:pPr>
+      <w:r>
+        <w:rPr>
+          <w:rFonts w:ascii="Calibri" w:eastAsia="Calibri" w:hAnsi="Calibri" w:cs="Calibri"/>
+          <w:b/>
+          <w:bCs/>
+          <w:smallCaps/>
+          <w:color w:val="FFFFFF" w:themeColor="background1"/>
           <w:sz w:val="28"/>
           <w:szCs w:val="28"/>
           <w:highlight w:val="black"/>
-          <w:lang w:val="en-US"/>
         </w:rPr>
         <w:t>Technical Skills</w:t>
       </w:r>
     </w:p>
-    <w:p w14:noSpellErr="1">
+    <w:p>
       <w:pPr>
         <w:pStyle w:val="ListParagraph"/>
         <w:numPr>
@@ -1358,16 +1345,40 @@
       </w:pPr>
       <w:r>
         <w:rPr>
-          <w:rFonts w:ascii="Calibri" w:hAnsi="Calibri" w:eastAsia="Calibri" w:cs="Calibri"/>
-          <w:noProof w:val="0"/>
-          <w:sz w:val="24"/>
-          <w:szCs w:val="24"/>
-          <w:lang w:val="en-US"/>
-        </w:rPr>
-        <w:t>As an experienced System Analyst, I have specified and worked with applications for a large number of fields including Human Resources, Accounting and Management.</w:t>
-      </w:r>
-    </w:p>
-    <w:p w14:noSpellErr="1">
+          <w:rFonts w:ascii="Calibri" w:eastAsia="Calibri" w:hAnsi="Calibri" w:cs="Calibri"/>
+          <w:sz w:val="24"/>
+          <w:szCs w:val="24"/>
+        </w:rPr>
+        <w:t xml:space="preserve">As an experienced System Analyst, I have specified and worked with applications for </w:t>
+      </w:r>
+      <w:r>
+        <w:rPr>
+          <w:rFonts w:ascii="Calibri" w:eastAsia="Calibri" w:hAnsi="Calibri" w:cs="Calibri"/>
+          <w:sz w:val="24"/>
+          <w:szCs w:val="24"/>
+        </w:rPr>
+        <w:t>many</w:t>
+      </w:r>
+      <w:r>
+        <w:rPr>
+          <w:rFonts w:ascii="Calibri" w:eastAsia="Calibri" w:hAnsi="Calibri" w:cs="Calibri"/>
+          <w:sz w:val="24"/>
+          <w:szCs w:val="24"/>
+        </w:rPr>
+        <w:t xml:space="preserve"> </w:t>
+      </w:r>
+      <w:bookmarkStart w:id="0" w:name="_GoBack"/>
+      <w:bookmarkEnd w:id="0"/>
+      <w:r>
+        <w:rPr>
+          <w:rFonts w:ascii="Calibri" w:eastAsia="Calibri" w:hAnsi="Calibri" w:cs="Calibri"/>
+          <w:sz w:val="24"/>
+          <w:szCs w:val="24"/>
+        </w:rPr>
+        <w:t>fields including Human Resources, Accounting and Management.</w:t>
+      </w:r>
+    </w:p>
+    <w:p>
       <w:pPr>
         <w:pStyle w:val="ListParagraph"/>
         <w:numPr>
@@ -1382,11 +1393,9 @@
       </w:pPr>
       <w:r>
         <w:rPr>
-          <w:rFonts w:ascii="Calibri" w:hAnsi="Calibri" w:eastAsia="Calibri" w:cs="Calibri"/>
-          <w:noProof w:val="0"/>
-          <w:sz w:val="24"/>
-          <w:szCs w:val="24"/>
-          <w:lang w:val="en-US"/>
+          <w:rFonts w:ascii="Calibri" w:eastAsia="Calibri" w:hAnsi="Calibri" w:cs="Calibri"/>
+          <w:sz w:val="24"/>
+          <w:szCs w:val="24"/>
         </w:rPr>
         <w:t>As a developer I have created and maintained more than 20 applications for Desktop, Web and Mobile Phones, using Java, Go and Delphi. I also did some testing with Python, C# and PHP.</w:t>
       </w:r>
@@ -1406,33 +1415,27 @@
       </w:pPr>
       <w:r>
         <w:rPr>
-          <w:rFonts w:ascii="Calibri" w:hAnsi="Calibri" w:eastAsia="Calibri" w:cs="Calibri"/>
-          <w:noProof w:val="0"/>
-          <w:sz w:val="24"/>
-          <w:szCs w:val="24"/>
-          <w:lang w:val="en-US"/>
+          <w:rFonts w:ascii="Calibri" w:eastAsia="Calibri" w:hAnsi="Calibri" w:cs="Calibri"/>
+          <w:sz w:val="24"/>
+          <w:szCs w:val="24"/>
         </w:rPr>
         <w:t xml:space="preserve">With Java, I have worked with Spring Framework, Spring Boot, Hibernate, JPA. Have also created microservices using REST API. Have also worked with JEE applications using front-end implementations in AngularJS, </w:t>
       </w:r>
       <w:proofErr w:type="spellStart"/>
       <w:r>
         <w:rPr>
-          <w:rFonts w:ascii="Calibri" w:hAnsi="Calibri" w:eastAsia="Calibri" w:cs="Calibri"/>
-          <w:noProof w:val="0"/>
-          <w:sz w:val="24"/>
-          <w:szCs w:val="24"/>
-          <w:lang w:val="en-US"/>
+          <w:rFonts w:ascii="Calibri" w:eastAsia="Calibri" w:hAnsi="Calibri" w:cs="Calibri"/>
+          <w:sz w:val="24"/>
+          <w:szCs w:val="24"/>
         </w:rPr>
         <w:t>Javascript</w:t>
       </w:r>
       <w:proofErr w:type="spellEnd"/>
       <w:r>
         <w:rPr>
-          <w:rFonts w:ascii="Calibri" w:hAnsi="Calibri" w:eastAsia="Calibri" w:cs="Calibri"/>
-          <w:noProof w:val="0"/>
-          <w:sz w:val="24"/>
-          <w:szCs w:val="24"/>
-          <w:lang w:val="en-US"/>
+          <w:rFonts w:ascii="Calibri" w:eastAsia="Calibri" w:hAnsi="Calibri" w:cs="Calibri"/>
+          <w:sz w:val="24"/>
+          <w:szCs w:val="24"/>
         </w:rPr>
         <w:t>, Bootstrap and Material Design.</w:t>
       </w:r>
@@ -1452,104 +1455,86 @@
       </w:pPr>
       <w:r>
         <w:rPr>
-          <w:rFonts w:ascii="Calibri" w:hAnsi="Calibri" w:eastAsia="Calibri" w:cs="Calibri"/>
-          <w:noProof w:val="0"/>
-          <w:sz w:val="24"/>
-          <w:szCs w:val="24"/>
-          <w:lang w:val="en-US"/>
+          <w:rFonts w:ascii="Calibri" w:eastAsia="Calibri" w:hAnsi="Calibri" w:cs="Calibri"/>
+          <w:sz w:val="24"/>
+          <w:szCs w:val="24"/>
         </w:rPr>
         <w:t>Have a very good knowledge of relational (Oracle, PostgreSQL, MySQL) and NoSQL databases (</w:t>
       </w:r>
       <w:proofErr w:type="spellStart"/>
       <w:r>
         <w:rPr>
-          <w:rFonts w:ascii="Calibri" w:hAnsi="Calibri" w:eastAsia="Calibri" w:cs="Calibri"/>
-          <w:noProof w:val="0"/>
-          <w:sz w:val="24"/>
-          <w:szCs w:val="24"/>
-          <w:lang w:val="en-US"/>
+          <w:rFonts w:ascii="Calibri" w:eastAsia="Calibri" w:hAnsi="Calibri" w:cs="Calibri"/>
+          <w:sz w:val="24"/>
+          <w:szCs w:val="24"/>
         </w:rPr>
         <w:t>DynamoDb</w:t>
       </w:r>
       <w:proofErr w:type="spellEnd"/>
       <w:r>
         <w:rPr>
-          <w:rFonts w:ascii="Calibri" w:hAnsi="Calibri" w:eastAsia="Calibri" w:cs="Calibri"/>
-          <w:noProof w:val="0"/>
-          <w:sz w:val="24"/>
-          <w:szCs w:val="24"/>
-          <w:lang w:val="en-US"/>
+          <w:rFonts w:ascii="Calibri" w:eastAsia="Calibri" w:hAnsi="Calibri" w:cs="Calibri"/>
+          <w:sz w:val="24"/>
+          <w:szCs w:val="24"/>
         </w:rPr>
         <w:t xml:space="preserve">, </w:t>
       </w:r>
       <w:proofErr w:type="spellStart"/>
       <w:r>
         <w:rPr>
-          <w:rFonts w:ascii="Calibri" w:hAnsi="Calibri" w:eastAsia="Calibri" w:cs="Calibri"/>
-          <w:noProof w:val="0"/>
-          <w:sz w:val="24"/>
-          <w:szCs w:val="24"/>
-          <w:lang w:val="en-US"/>
+          <w:rFonts w:ascii="Calibri" w:eastAsia="Calibri" w:hAnsi="Calibri" w:cs="Calibri"/>
+          <w:sz w:val="24"/>
+          <w:szCs w:val="24"/>
         </w:rPr>
         <w:t>CouchDb</w:t>
       </w:r>
       <w:proofErr w:type="spellEnd"/>
       <w:r>
         <w:rPr>
-          <w:rFonts w:ascii="Calibri" w:hAnsi="Calibri" w:eastAsia="Calibri" w:cs="Calibri"/>
-          <w:noProof w:val="0"/>
-          <w:sz w:val="24"/>
-          <w:szCs w:val="24"/>
-          <w:lang w:val="en-US"/>
+          <w:rFonts w:ascii="Calibri" w:eastAsia="Calibri" w:hAnsi="Calibri" w:cs="Calibri"/>
+          <w:sz w:val="24"/>
+          <w:szCs w:val="24"/>
         </w:rPr>
         <w:t xml:space="preserve">, </w:t>
       </w:r>
       <w:proofErr w:type="spellStart"/>
       <w:r>
         <w:rPr>
-          <w:rFonts w:ascii="Calibri" w:hAnsi="Calibri" w:eastAsia="Calibri" w:cs="Calibri"/>
-          <w:noProof w:val="0"/>
-          <w:sz w:val="24"/>
-          <w:szCs w:val="24"/>
-          <w:lang w:val="en-US"/>
+          <w:rFonts w:ascii="Calibri" w:eastAsia="Calibri" w:hAnsi="Calibri" w:cs="Calibri"/>
+          <w:sz w:val="24"/>
+          <w:szCs w:val="24"/>
         </w:rPr>
         <w:t>MongoDb</w:t>
       </w:r>
       <w:proofErr w:type="spellEnd"/>
       <w:r>
         <w:rPr>
-          <w:rFonts w:ascii="Calibri" w:hAnsi="Calibri" w:eastAsia="Calibri" w:cs="Calibri"/>
-          <w:noProof w:val="0"/>
-          <w:sz w:val="24"/>
-          <w:szCs w:val="24"/>
-          <w:lang w:val="en-US"/>
+          <w:rFonts w:ascii="Calibri" w:eastAsia="Calibri" w:hAnsi="Calibri" w:cs="Calibri"/>
+          <w:sz w:val="24"/>
+          <w:szCs w:val="24"/>
         </w:rPr>
         <w:t xml:space="preserve">), Docker, Linux and </w:t>
       </w:r>
       <w:proofErr w:type="spellStart"/>
       <w:r>
         <w:rPr>
-          <w:rFonts w:ascii="Calibri" w:hAnsi="Calibri" w:eastAsia="Calibri" w:cs="Calibri"/>
-          <w:noProof w:val="0"/>
-          <w:sz w:val="24"/>
-          <w:szCs w:val="24"/>
-          <w:lang w:val="en-US"/>
+          <w:rFonts w:ascii="Calibri" w:eastAsia="Calibri" w:hAnsi="Calibri" w:cs="Calibri"/>
+          <w:sz w:val="24"/>
+          <w:szCs w:val="24"/>
         </w:rPr>
         <w:t>MacOs</w:t>
       </w:r>
       <w:proofErr w:type="spellEnd"/>
       <w:r>
         <w:rPr>
-          <w:rFonts w:ascii="Calibri" w:hAnsi="Calibri" w:eastAsia="Calibri" w:cs="Calibri"/>
-          <w:noProof w:val="0"/>
-          <w:sz w:val="24"/>
-          <w:szCs w:val="24"/>
-          <w:lang w:val="en-US"/>
+          <w:rFonts w:ascii="Calibri" w:eastAsia="Calibri" w:hAnsi="Calibri" w:cs="Calibri"/>
+          <w:sz w:val="24"/>
+          <w:szCs w:val="24"/>
         </w:rPr>
         <w:t xml:space="preserve"> environments.</w:t>
       </w:r>
     </w:p>
-    <w:p w14:noSpellErr="1">
+    <w:p>
       <w:pPr>
         <w:pStyle w:val="ListParagraph"/>
         <w:numPr>
@@ -1564,16 +1549,14 @@
       </w:pPr>
       <w:r>
         <w:rPr>
-          <w:rFonts w:ascii="Calibri" w:hAnsi="Calibri" w:eastAsia="Calibri" w:cs="Calibri"/>
-          <w:noProof w:val="0"/>
-          <w:sz w:val="24"/>
-          <w:szCs w:val="24"/>
-          <w:lang w:val="en-US"/>
+          <w:rFonts w:ascii="Calibri" w:eastAsia="Calibri" w:hAnsi="Calibri" w:cs="Calibri"/>
+          <w:sz w:val="24"/>
+          <w:szCs w:val="24"/>
         </w:rPr>
         <w:t>Sun Certified Programmer for Java 1.4, but currently using Java 8. Sun Certified Mobile Application Developer 1.0.</w:t>
       </w:r>
     </w:p>
-    <w:p w14:noSpellErr="1">
+    <w:p>
       <w:pPr>
         <w:pStyle w:val="ListParagraph"/>
         <w:numPr>
@@ -1588,16 +1571,14 @@
       </w:pPr>
       <w:r>
         <w:rPr>
-          <w:rFonts w:ascii="Calibri" w:hAnsi="Calibri" w:eastAsia="Calibri" w:cs="Calibri"/>
-          <w:noProof w:val="0"/>
-          <w:sz w:val="24"/>
-          <w:szCs w:val="24"/>
-          <w:lang w:val="en-US"/>
+          <w:rFonts w:ascii="Calibri" w:eastAsia="Calibri" w:hAnsi="Calibri" w:cs="Calibri"/>
+          <w:sz w:val="24"/>
+          <w:szCs w:val="24"/>
         </w:rPr>
         <w:t>Good Knowledge of Project Management (PMI best practices), ANDROID programming, Agile projects with SCRUM and Kanban and other practices. I also have some small experience with Team Leading.</w:t>
       </w:r>
     </w:p>
-    <w:p w14:noSpellErr="1">
+    <w:p>
       <w:pPr>
         <w:pStyle w:val="ListParagraph"/>
         <w:numPr>
@@ -1612,16 +1593,14 @@
       </w:pPr>
       <w:r>
         <w:rPr>
-          <w:rFonts w:ascii="Calibri" w:hAnsi="Calibri" w:eastAsia="Calibri" w:cs="Calibri"/>
-          <w:noProof w:val="0"/>
-          <w:sz w:val="24"/>
-          <w:szCs w:val="24"/>
-          <w:lang w:val="en-US"/>
+          <w:rFonts w:ascii="Calibri" w:eastAsia="Calibri" w:hAnsi="Calibri" w:cs="Calibri"/>
+          <w:sz w:val="24"/>
+          <w:szCs w:val="24"/>
         </w:rPr>
         <w:t>I Have Experience with Database administration and programming with SQL Server, MySQL, Postgres and Oracle RDBMS</w:t>
       </w:r>
     </w:p>
-    <w:p w14:noSpellErr="1">
+    <w:p>
       <w:pPr>
         <w:pStyle w:val="ListParagraph"/>
         <w:numPr>
@@ -1629,64 +1608,55 @@
           <w:numId w:val="1"/>
         </w:numPr>
         <w:spacing w:line="360" w:lineRule="auto"/>
-        <w:jc w:val="left"/>
-        <w:rPr>
-          <w:sz w:val="24"/>
-          <w:szCs w:val="24"/>
-        </w:rPr>
-      </w:pPr>
-      <w:r>
-        <w:rPr>
-          <w:rFonts w:ascii="Calibri" w:hAnsi="Calibri" w:eastAsia="Calibri" w:cs="Calibri"/>
-          <w:noProof w:val="0"/>
-          <w:sz w:val="24"/>
-          <w:szCs w:val="24"/>
-          <w:lang w:val="en-US"/>
+        <w:rPr>
+          <w:sz w:val="24"/>
+          <w:szCs w:val="24"/>
+        </w:rPr>
+      </w:pPr>
+      <w:r>
+        <w:rPr>
+          <w:rFonts w:ascii="Calibri" w:eastAsia="Calibri" w:hAnsi="Calibri" w:cs="Calibri"/>
+          <w:sz w:val="24"/>
+          <w:szCs w:val="24"/>
         </w:rPr>
         <w:t>Experience implementing applications using biometrics technology.</w:t>
       </w:r>
     </w:p>
-    <w:p w14:noSpellErr="1">
-      <w:pPr>
-        <w:jc w:val="left"/>
-        <w:rPr>
-          <w:rFonts w:ascii="Calibri" w:hAnsi="Calibri" w:eastAsia="Calibri" w:cs="Calibri"/>
-        </w:rPr>
-      </w:pPr>
-    </w:p>
-    <w:p w14:noSpellErr="1">
-      <w:pPr>
-        <w:jc w:val="left"/>
-        <w:rPr>
-          <w:rFonts w:ascii="Calibri" w:hAnsi="Calibri" w:eastAsia="Calibri" w:cs="Calibri"/>
-          <w:b w:val="1"/>
-          <w:bCs w:val="1"/>
-          <w:smallCaps w:val="1"/>
-          <w:noProof w:val="0"/>
-          <w:color w:val="FFFFFF" w:themeColor="background1" w:themeTint="FF" w:themeShade="FF"/>
+    <w:p>
+      <w:pPr>
+        <w:rPr>
+          <w:rFonts w:ascii="Calibri" w:eastAsia="Calibri" w:hAnsi="Calibri" w:cs="Calibri"/>
+        </w:rPr>
+      </w:pPr>
+    </w:p>
+    <w:p>
+      <w:pPr>
+        <w:rPr>
+          <w:rFonts w:ascii="Calibri" w:eastAsia="Calibri" w:hAnsi="Calibri" w:cs="Calibri"/>
+          <w:b/>
+          <w:bCs/>
+          <w:smallCaps/>
+          <w:color w:val="FFFFFF" w:themeColor="background1"/>
           <w:sz w:val="28"/>
           <w:szCs w:val="28"/>
           <w:highlight w:val="black"/>
-          <w:lang w:val="en-US"/>
-        </w:rPr>
-      </w:pPr>
-      <w:r>
-        <w:rPr>
-          <w:rFonts w:ascii="Calibri" w:hAnsi="Calibri" w:eastAsia="Calibri" w:cs="Calibri"/>
-          <w:b w:val="1"/>
-          <w:bCs w:val="1"/>
-          <w:smallCaps w:val="1"/>
-          <w:noProof w:val="0"/>
-          <w:color w:val="FFFFFF" w:themeColor="background1" w:themeTint="FF" w:themeShade="FF"/>
+        </w:rPr>
+      </w:pPr>
+      <w:r>
+        <w:rPr>
+          <w:rFonts w:ascii="Calibri" w:eastAsia="Calibri" w:hAnsi="Calibri" w:cs="Calibri"/>
+          <w:b/>
+          <w:bCs/>
+          <w:smallCaps/>
+          <w:color w:val="FFFFFF" w:themeColor="background1"/>
           <w:sz w:val="28"/>
           <w:szCs w:val="28"/>
           <w:highlight w:val="black"/>
-          <w:lang w:val="en-US"/>
         </w:rPr>
         <w:t>Languages</w:t>
       </w:r>
     </w:p>
-    <w:p w14:noSpellErr="1">
+    <w:p>
       <w:pPr>
         <w:pStyle w:val="ListParagraph"/>
         <w:numPr>
@@ -1694,24 +1664,21 @@
           <w:numId w:val="1"/>
         </w:numPr>
         <w:spacing w:line="360" w:lineRule="auto"/>
-        <w:jc w:val="left"/>
-        <w:rPr>
-          <w:sz w:val="24"/>
-          <w:szCs w:val="24"/>
-        </w:rPr>
-      </w:pPr>
-      <w:r>
-        <w:rPr>
-          <w:rFonts w:ascii="Calibri" w:hAnsi="Calibri" w:eastAsia="Calibri" w:cs="Calibri"/>
-          <w:noProof w:val="0"/>
-          <w:sz w:val="24"/>
-          <w:szCs w:val="24"/>
-          <w:lang w:val="en-US"/>
+        <w:rPr>
+          <w:sz w:val="24"/>
+          <w:szCs w:val="24"/>
+        </w:rPr>
+      </w:pPr>
+      <w:r>
+        <w:rPr>
+          <w:rFonts w:ascii="Calibri" w:eastAsia="Calibri" w:hAnsi="Calibri" w:cs="Calibri"/>
+          <w:sz w:val="24"/>
+          <w:szCs w:val="24"/>
         </w:rPr>
         <w:t>Brazilian Portuguese (native)</w:t>
       </w:r>
     </w:p>
-    <w:p w14:noSpellErr="1">
+    <w:p>
       <w:pPr>
         <w:pStyle w:val="ListParagraph"/>
         <w:numPr>
@@ -1719,24 +1686,21 @@
           <w:numId w:val="1"/>
         </w:numPr>
         <w:spacing w:line="360" w:lineRule="auto"/>
-        <w:jc w:val="left"/>
-        <w:rPr>
-          <w:sz w:val="24"/>
-          <w:szCs w:val="24"/>
-        </w:rPr>
-      </w:pPr>
-      <w:r>
-        <w:rPr>
-          <w:rFonts w:ascii="Calibri" w:hAnsi="Calibri" w:eastAsia="Calibri" w:cs="Calibri"/>
-          <w:noProof w:val="0"/>
-          <w:sz w:val="24"/>
-          <w:szCs w:val="24"/>
-          <w:lang w:val="en-US"/>
+        <w:rPr>
+          <w:sz w:val="24"/>
+          <w:szCs w:val="24"/>
+        </w:rPr>
+      </w:pPr>
+      <w:r>
+        <w:rPr>
+          <w:rFonts w:ascii="Calibri" w:eastAsia="Calibri" w:hAnsi="Calibri" w:cs="Calibri"/>
+          <w:sz w:val="24"/>
+          <w:szCs w:val="24"/>
         </w:rPr>
         <w:t>English (fluent/advanced)</w:t>
       </w:r>
     </w:p>
-    <w:p w14:noSpellErr="1">
+    <w:p>
       <w:pPr>
         <w:pStyle w:val="ListParagraph"/>
         <w:numPr>
@@ -1744,24 +1708,21 @@
           <w:numId w:val="1"/>
         </w:numPr>
         <w:spacing w:line="360" w:lineRule="auto"/>
-        <w:jc w:val="left"/>
-        <w:rPr>
-          <w:sz w:val="24"/>
-          <w:szCs w:val="24"/>
-        </w:rPr>
-      </w:pPr>
-      <w:r>
-        <w:rPr>
-          <w:rFonts w:ascii="Calibri" w:hAnsi="Calibri" w:eastAsia="Calibri" w:cs="Calibri"/>
-          <w:noProof w:val="0"/>
-          <w:sz w:val="24"/>
-          <w:szCs w:val="24"/>
-          <w:lang w:val="en-US"/>
+        <w:rPr>
+          <w:sz w:val="24"/>
+          <w:szCs w:val="24"/>
+        </w:rPr>
+      </w:pPr>
+      <w:r>
+        <w:rPr>
+          <w:rFonts w:ascii="Calibri" w:eastAsia="Calibri" w:hAnsi="Calibri" w:cs="Calibri"/>
+          <w:sz w:val="24"/>
+          <w:szCs w:val="24"/>
         </w:rPr>
         <w:t>German (basic reading and speaking [under study])</w:t>
       </w:r>
     </w:p>
-    <w:p w14:noSpellErr="1">
+    <w:p>
       <w:pPr>
         <w:pStyle w:val="ListParagraph"/>
         <w:numPr>
@@ -1769,26 +1730,23 @@
           <w:numId w:val="1"/>
         </w:numPr>
         <w:spacing w:line="360" w:lineRule="auto"/>
-        <w:jc w:val="left"/>
-        <w:rPr>
-          <w:sz w:val="24"/>
-          <w:szCs w:val="24"/>
-        </w:rPr>
-      </w:pPr>
-      <w:r>
-        <w:rPr>
-          <w:rFonts w:ascii="Calibri" w:hAnsi="Calibri" w:eastAsia="Calibri" w:cs="Calibri"/>
-          <w:noProof w:val="0"/>
-          <w:sz w:val="24"/>
-          <w:szCs w:val="24"/>
-          <w:lang w:val="en-US"/>
+        <w:rPr>
+          <w:sz w:val="24"/>
+          <w:szCs w:val="24"/>
+        </w:rPr>
+      </w:pPr>
+      <w:r>
+        <w:rPr>
+          <w:rFonts w:ascii="Calibri" w:eastAsia="Calibri" w:hAnsi="Calibri" w:cs="Calibri"/>
+          <w:sz w:val="24"/>
+          <w:szCs w:val="24"/>
         </w:rPr>
         <w:t>Spanish (basic reading)</w:t>
       </w:r>
     </w:p>
     <w:sectPr>
-      <w:pgSz w:w="12240" w:h="15840" w:orient="portrait"/>
-      <w:pgMar w:top="720" w:right="720" w:bottom="720" w:left="720" w:header="720" w:footer="720" w:gutter="0"/>
+      <w:pgSz w:w="12240" w:h="15840"/>
+      <w:pgMar w:top="720" w:right="720" w:bottom="284" w:left="720" w:header="720" w:footer="720" w:gutter="0"/>
       <w:cols w:space="720"/>
       <w:docGrid w:linePitch="360"/>
     </w:sectPr>
@@ -1797,10 +1755,12 @@
 </file>
 
 <file path=word/numbering.xml><?xml version="1.0" encoding="utf-8"?>
-<w:numbering xmlns:w="http://schemas.openxmlformats.org/wordprocessingml/2006/main">
-  <w:abstractNum xmlns:w="http://schemas.openxmlformats.org/wordprocessingml/2006/main" w:abstractNumId="1">
-    <w:multiLevelType xmlns:w="http://schemas.openxmlformats.org/wordprocessingml/2006/main" w:val="hybridMultilevel"/>
-    <w:lvl xmlns:w="http://schemas.openxmlformats.org/wordprocessingml/2006/main" w:ilvl="0">
+<w:numbering xmlns:wpc="http://schemas.microsoft.com/office/word/2010/wordprocessingCanvas" xmlns:cx="http://schemas.microsoft.com/office/drawing/2014/chartex" xmlns:cx1="http://schemas.microsoft.com/office/drawing/2015/9/8/chartex" xmlns:cx2="http://schemas.microsoft.com/office/drawing/2015/10/21/chartex" xmlns:cx3="http://schemas.microsoft.com/office/drawing/2016/5/9/chartex" xmlns:cx4="http://schemas.microsoft.com/office/drawing/2016/5/10/chartex" xmlns:cx5="http://schemas.microsoft.com/office/drawing/2016/5/11/chartex" xmlns:cx6="http://schemas.microsoft.com/office/drawing/2016/5/12/chartex" xmlns:cx7="http://schemas.microsoft.com/office/drawing/2016/5/13/chartex" xmlns:cx8="http://schemas.microsoft.com/office/drawing/2016/5/14/chartex" xmlns:mc="http://schemas.openxmlformats.org/markup-compatibility/2006" xmlns:aink="http://schemas.microsoft.com/office/drawing/2016/ink" xmlns:am3d="http://schemas.microsoft.com/office/drawing/2017/model3d" xmlns:o="urn:schemas-microsoft-com:office:office" xmlns:r="http://schemas.openxmlformats.org/officeDocument/2006/relationships" xmlns:m="http://schemas.openxmlformats.org/officeDocument/2006/math" xmlns:v="urn:schemas-microsoft-com:vml" xmlns:wp14="http://schemas.microsoft.com/office/word/2010/wordprocessingDrawing" xmlns:wp="http://schemas.openxmlformats.org/drawingml/2006/wordprocessingDrawing" xmlns:w10="urn:schemas-microsoft-com:office:word" xmlns:w="http://schemas.openxmlformats.org/wordprocessingml/2006/main" xmlns:w14="http://schemas.microsoft.com/office/word/2010/wordml" xmlns:w15="http://schemas.microsoft.com/office/word/2012/wordml" xmlns:w16cid="http://schemas.microsoft.com/office/word/2016/wordml/cid" xmlns:w16se="http://schemas.microsoft.com/office/word/2015/wordml/symex" xmlns:wpg="http://schemas.microsoft.com/office/word/2010/wordprocessingGroup" xmlns:wpi="http://schemas.microsoft.com/office/word/2010/wordprocessingInk" xmlns:wne="http://schemas.microsoft.com/office/word/2006/wordml" xmlns:wps="http://schemas.microsoft.com/office/word/2010/wordprocessingShape" mc:Ignorable="w14 w15 w16se w16cid wp14">
+  <w:abstractNum w:abstractNumId="0" w15:restartNumberingAfterBreak="0">
+    <w:nsid w:val="3CC16C33"/>
+    <w:multiLevelType w:val="hybridMultilevel"/>
+    <w:tmpl w:val="55A0645C"/>
+    <w:lvl w:ilvl="0" w:tplc="AA6EDAFC">
       <w:start w:val="1"/>
       <w:numFmt w:val="bullet"/>
       <w:lvlText w:val=""/>
@@ -1809,10 +1769,10 @@
         <w:ind w:left="720" w:hanging="360"/>
       </w:pPr>
       <w:rPr>
-        <w:rFonts w:hint="default" w:ascii="Symbol" w:hAnsi="Symbol"/>
+        <w:rFonts w:ascii="Symbol" w:hAnsi="Symbol" w:hint="default"/>
       </w:rPr>
     </w:lvl>
-    <w:lvl xmlns:w="http://schemas.openxmlformats.org/wordprocessingml/2006/main" w:ilvl="1">
+    <w:lvl w:ilvl="1" w:tplc="7494AB26">
       <w:start w:val="1"/>
       <w:numFmt w:val="bullet"/>
       <w:lvlText w:val="o"/>
@@ -1821,10 +1781,10 @@
         <w:ind w:left="1440" w:hanging="360"/>
       </w:pPr>
       <w:rPr>
-        <w:rFonts w:hint="default" w:ascii="Courier New" w:hAnsi="Courier New"/>
+        <w:rFonts w:ascii="Courier New" w:hAnsi="Courier New" w:hint="default"/>
       </w:rPr>
     </w:lvl>
-    <w:lvl xmlns:w="http://schemas.openxmlformats.org/wordprocessingml/2006/main" w:ilvl="2">
+    <w:lvl w:ilvl="2" w:tplc="55C262AA">
       <w:start w:val="1"/>
       <w:numFmt w:val="bullet"/>
       <w:lvlText w:val=""/>
@@ -1833,10 +1793,10 @@
         <w:ind w:left="2160" w:hanging="360"/>
       </w:pPr>
       <w:rPr>
-        <w:rFonts w:hint="default" w:ascii="Wingdings" w:hAnsi="Wingdings"/>
+        <w:rFonts w:ascii="Wingdings" w:hAnsi="Wingdings" w:hint="default"/>
       </w:rPr>
     </w:lvl>
-    <w:lvl xmlns:w="http://schemas.openxmlformats.org/wordprocessingml/2006/main" w:ilvl="3">
+    <w:lvl w:ilvl="3" w:tplc="9542A042">
       <w:start w:val="1"/>
       <w:numFmt w:val="bullet"/>
       <w:lvlText w:val=""/>
@@ -1845,10 +1805,10 @@
         <w:ind w:left="2880" w:hanging="360"/>
       </w:pPr>
       <w:rPr>
-        <w:rFonts w:hint="default" w:ascii="Symbol" w:hAnsi="Symbol"/>
+        <w:rFonts w:ascii="Symbol" w:hAnsi="Symbol" w:hint="default"/>
       </w:rPr>
     </w:lvl>
-    <w:lvl xmlns:w="http://schemas.openxmlformats.org/wordprocessingml/2006/main" w:ilvl="4">
+    <w:lvl w:ilvl="4" w:tplc="6A7A5950">
       <w:start w:val="1"/>
       <w:numFmt w:val="bullet"/>
       <w:lvlText w:val="o"/>
@@ -1857,10 +1817,10 @@
         <w:ind w:left="3600" w:hanging="360"/>
       </w:pPr>
       <w:rPr>
-        <w:rFonts w:hint="default" w:ascii="Courier New" w:hAnsi="Courier New"/>
+        <w:rFonts w:ascii="Courier New" w:hAnsi="Courier New" w:hint="default"/>
       </w:rPr>
     </w:lvl>
-    <w:lvl xmlns:w="http://schemas.openxmlformats.org/wordprocessingml/2006/main" w:ilvl="5">
+    <w:lvl w:ilvl="5" w:tplc="BDA6FB9E">
       <w:start w:val="1"/>
       <w:numFmt w:val="bullet"/>
       <w:lvlText w:val=""/>
@@ -1869,10 +1829,10 @@
         <w:ind w:left="4320" w:hanging="360"/>
       </w:pPr>
       <w:rPr>
-        <w:rFonts w:hint="default" w:ascii="Wingdings" w:hAnsi="Wingdings"/>
+        <w:rFonts w:ascii="Wingdings" w:hAnsi="Wingdings" w:hint="default"/>
       </w:rPr>
     </w:lvl>
-    <w:lvl xmlns:w="http://schemas.openxmlformats.org/wordprocessingml/2006/main" w:ilvl="6">
+    <w:lvl w:ilvl="6" w:tplc="83389792">
       <w:start w:val="1"/>
       <w:numFmt w:val="bullet"/>
       <w:lvlText w:val=""/>
@@ -1881,10 +1841,10 @@
         <w:ind w:left="5040" w:hanging="360"/>
       </w:pPr>
       <w:rPr>
-        <w:rFonts w:hint="default" w:ascii="Symbol" w:hAnsi="Symbol"/>
+        <w:rFonts w:ascii="Symbol" w:hAnsi="Symbol" w:hint="default"/>
       </w:rPr>
     </w:lvl>
-    <w:lvl xmlns:w="http://schemas.openxmlformats.org/wordprocessingml/2006/main" w:ilvl="7">
+    <w:lvl w:ilvl="7" w:tplc="2E062336">
       <w:start w:val="1"/>
       <w:numFmt w:val="bullet"/>
       <w:lvlText w:val="o"/>
@@ -1893,10 +1853,10 @@
         <w:ind w:left="5760" w:hanging="360"/>
       </w:pPr>
       <w:rPr>
-        <w:rFonts w:hint="default" w:ascii="Courier New" w:hAnsi="Courier New"/>
+        <w:rFonts w:ascii="Courier New" w:hAnsi="Courier New" w:hint="default"/>
       </w:rPr>
     </w:lvl>
-    <w:lvl xmlns:w="http://schemas.openxmlformats.org/wordprocessingml/2006/main" w:ilvl="8">
+    <w:lvl w:ilvl="8" w:tplc="379828E0">
       <w:start w:val="1"/>
       <w:numFmt w:val="bullet"/>
       <w:lvlText w:val=""/>
@@ -1905,22 +1865,22 @@
         <w:ind w:left="6480" w:hanging="360"/>
       </w:pPr>
       <w:rPr>
-        <w:rFonts w:hint="default" w:ascii="Wingdings" w:hAnsi="Wingdings"/>
+        <w:rFonts w:ascii="Wingdings" w:hAnsi="Wingdings" w:hint="default"/>
       </w:rPr>
     </w:lvl>
   </w:abstractNum>
   <w:num w:numId="1">
-    <w:abstractNumId w:val="1"/>
+    <w:abstractNumId w:val="0"/>
   </w:num>
 </w:numbering>
 </file>
 
 <file path=word/styles.xml><?xml version="1.0" encoding="utf-8"?>
-<w:styles xmlns:wp14="http://schemas.microsoft.com/office/word/2010/wordprocessingDrawing" xmlns:mc="http://schemas.openxmlformats.org/markup-compatibility/2006" xmlns:r="http://schemas.openxmlformats.org/officeDocument/2006/relationships" xmlns:w="http://schemas.openxmlformats.org/wordprocessingml/2006/main" xmlns:w14="http://schemas.microsoft.com/office/word/2010/wordml" xmlns:w15="http://schemas.microsoft.com/office/word/2012/wordml" mc:Ignorable="w14 w15 wp14">
+<w:styles xmlns:mc="http://schemas.openxmlformats.org/markup-compatibility/2006" xmlns:r="http://schemas.openxmlformats.org/officeDocument/2006/relationships" xmlns:w="http://schemas.openxmlformats.org/wordprocessingml/2006/main" xmlns:w14="http://schemas.microsoft.com/office/word/2010/wordml" xmlns:w15="http://schemas.microsoft.com/office/word/2012/wordml" xmlns:w16cid="http://schemas.microsoft.com/office/word/2016/wordml/cid" xmlns:w16se="http://schemas.microsoft.com/office/word/2015/wordml/symex" mc:Ignorable="w14 w15 w16se w16cid">
   <w:docDefaults>
     <w:rPrDefault>
       <w:rPr>
-        <w:rFonts w:asciiTheme="minorHAnsi" w:hAnsiTheme="minorHAnsi" w:eastAsiaTheme="minorHAnsi" w:cstheme="minorBidi"/>
+        <w:rFonts w:asciiTheme="minorHAnsi" w:eastAsiaTheme="minorHAnsi" w:hAnsiTheme="minorHAnsi" w:cstheme="minorBidi"/>
         <w:sz w:val="22"/>
         <w:szCs w:val="22"/>
         <w:lang w:val="en-US" w:eastAsia="en-US" w:bidi="ar-SA"/>
@@ -1932,17 +1892,17 @@
       </w:pPr>
     </w:pPrDefault>
   </w:docDefaults>
-  <w:latentStyles w:defLockedState="0" w:defUIPriority="99" w:defSemiHidden="0" w:defUnhideWhenUsed="0" w:defQFormat="0" w:count="371">
+  <w:latentStyles w:defLockedState="0" w:defUIPriority="99" w:defSemiHidden="0" w:defUnhideWhenUsed="0" w:defQFormat="0" w:count="376">
     <w:lsdException w:name="Normal" w:uiPriority="0" w:qFormat="1"/>
     <w:lsdException w:name="heading 1" w:uiPriority="9" w:qFormat="1"/>
-    <w:lsdException w:name="heading 2" w:uiPriority="9" w:semiHidden="1" w:unhideWhenUsed="1" w:qFormat="1"/>
-    <w:lsdException w:name="heading 3" w:uiPriority="9" w:semiHidden="1" w:unhideWhenUsed="1" w:qFormat="1"/>
-    <w:lsdException w:name="heading 4" w:uiPriority="9" w:semiHidden="1" w:unhideWhenUsed="1" w:qFormat="1"/>
-    <w:lsdException w:name="heading 5" w:uiPriority="9" w:semiHidden="1" w:unhideWhenUsed="1" w:qFormat="1"/>
-    <w:lsdException w:name="heading 6" w:uiPriority="9" w:semiHidden="1" w:unhideWhenUsed="1" w:qFormat="1"/>
-    <w:lsdException w:name="heading 7" w:uiPriority="9" w:semiHidden="1" w:unhideWhenUsed="1" w:qFormat="1"/>
-    <w:lsdException w:name="heading 8" w:uiPriority="9" w:semiHidden="1" w:unhideWhenUsed="1" w:qFormat="1"/>
-    <w:lsdException w:name="heading 9" w:uiPriority="9" w:semiHidden="1" w:unhideWhenUsed="1" w:qFormat="1"/>
+    <w:lsdException w:name="heading 2" w:semiHidden="1" w:uiPriority="9" w:unhideWhenUsed="1" w:qFormat="1"/>
+    <w:lsdException w:name="heading 3" w:semiHidden="1" w:uiPriority="9" w:unhideWhenUsed="1" w:qFormat="1"/>
+    <w:lsdException w:name="heading 4" w:semiHidden="1" w:uiPriority="9" w:unhideWhenUsed="1" w:qFormat="1"/>
+    <w:lsdException w:name="heading 5" w:semiHidden="1" w:uiPriority="9" w:unhideWhenUsed="1" w:qFormat="1"/>
+    <w:lsdException w:name="heading 6" w:semiHidden="1" w:uiPriority="9" w:unhideWhenUsed="1" w:qFormat="1"/>
+    <w:lsdException w:name="heading 7" w:semiHidden="1" w:uiPriority="9" w:unhideWhenUsed="1" w:qFormat="1"/>
+    <w:lsdException w:name="heading 8" w:semiHidden="1" w:uiPriority="9" w:unhideWhenUsed="1" w:qFormat="1"/>
+    <w:lsdException w:name="heading 9" w:semiHidden="1" w:uiPriority="9" w:unhideWhenUsed="1" w:qFormat="1"/>
     <w:lsdException w:name="index 1" w:semiHidden="1" w:unhideWhenUsed="1"/>
     <w:lsdException w:name="index 2" w:semiHidden="1" w:unhideWhenUsed="1"/>
     <w:lsdException w:name="index 3" w:semiHidden="1" w:unhideWhenUsed="1"/>
@@ -1952,22 +1912,22 @@
     <w:lsdException w:name="index 7" w:semiHidden="1" w:unhideWhenUsed="1"/>
     <w:lsdException w:name="index 8" w:semiHidden="1" w:unhideWhenUsed="1"/>
     <w:lsdException w:name="index 9" w:semiHidden="1" w:unhideWhenUsed="1"/>
-    <w:lsdException w:name="toc 1" w:uiPriority="39" w:semiHidden="1" w:unhideWhenUsed="1"/>
-    <w:lsdException w:name="toc 2" w:uiPriority="39" w:semiHidden="1" w:unhideWhenUsed="1"/>
-    <w:lsdException w:name="toc 3" w:uiPriority="39" w:semiHidden="1" w:unhideWhenUsed="1"/>
-    <w:lsdException w:name="toc 4" w:uiPriority="39" w:semiHidden="1" w:unhideWhenUsed="1"/>
-    <w:lsdException w:name="toc 5" w:uiPriority="39" w:semiHidden="1" w:unhideWhenUsed="1"/>
-    <w:lsdException w:name="toc 6" w:uiPriority="39" w:semiHidden="1" w:unhideWhenUsed="1"/>
-    <w:lsdException w:name="toc 7" w:uiPriority="39" w:semiHidden="1" w:unhideWhenUsed="1"/>
-    <w:lsdException w:name="toc 8" w:uiPriority="39" w:semiHidden="1" w:unhideWhenUsed="1"/>
-    <w:lsdException w:name="toc 9" w:uiPriority="39" w:semiHidden="1" w:unhideWhenUsed="1"/>
+    <w:lsdException w:name="toc 1" w:semiHidden="1" w:uiPriority="39" w:unhideWhenUsed="1"/>
+    <w:lsdException w:name="toc 2" w:semiHidden="1" w:uiPriority="39" w:unhideWhenUsed="1"/>
+    <w:lsdException w:name="toc 3" w:semiHidden="1" w:uiPriority="39" w:unhideWhenUsed="1"/>
+    <w:lsdException w:name="toc 4" w:semiHidden="1" w:uiPriority="39" w:unhideWhenUsed="1"/>
+    <w:lsdException w:name="toc 5" w:semiHidden="1" w:uiPriority="39" w:unhideWhenUsed="1"/>
+    <w:lsdException w:name="toc 6" w:semiHidden="1" w:uiPriority="39" w:unhideWhenUsed="1"/>
+    <w:lsdException w:name="toc 7" w:semiHidden="1" w:uiPriority="39" w:unhideWhenUsed="1"/>
+    <w:lsdException w:name="toc 8" w:semiHidden="1" w:uiPriority="39" w:unhideWhenUsed="1"/>
+    <w:lsdException w:name="toc 9" w:semiHidden="1" w:uiPriority="39" w:unhideWhenUsed="1"/>
     <w:lsdException w:name="Normal Indent" w:semiHidden="1" w:unhideWhenUsed="1"/>
     <w:lsdException w:name="footnote text" w:semiHidden="1" w:unhideWhenUsed="1"/>
     <w:lsdException w:name="annotation text" w:semiHidden="1" w:unhideWhenUsed="1"/>
     <w:lsdException w:name="header" w:semiHidden="1" w:unhideWhenUsed="1"/>
     <w:lsdException w:name="footer" w:semiHidden="1" w:unhideWhenUsed="1"/>
     <w:lsdException w:name="index heading" w:semiHidden="1" w:unhideWhenUsed="1"/>
-    <w:lsdException w:name="caption" w:uiPriority="35" w:semiHidden="1" w:unhideWhenUsed="1" w:qFormat="1"/>
+    <w:lsdException w:name="caption" w:semiHidden="1" w:uiPriority="35" w:unhideWhenUsed="1" w:qFormat="1"/>
     <w:lsdException w:name="table of figures" w:semiHidden="1" w:unhideWhenUsed="1"/>
     <w:lsdException w:name="envelope address" w:semiHidden="1" w:unhideWhenUsed="1"/>
     <w:lsdException w:name="envelope return" w:semiHidden="1" w:unhideWhenUsed="1"/>
@@ -1998,7 +1958,7 @@
     <w:lsdException w:name="Title" w:uiPriority="10" w:qFormat="1"/>
     <w:lsdException w:name="Closing" w:semiHidden="1" w:unhideWhenUsed="1"/>
     <w:lsdException w:name="Signature" w:semiHidden="1" w:unhideWhenUsed="1"/>
-    <w:lsdException w:name="Default Paragraph Font" w:uiPriority="1" w:semiHidden="1" w:unhideWhenUsed="1"/>
+    <w:lsdException w:name="Default Paragraph Font" w:semiHidden="1" w:uiPriority="1" w:unhideWhenUsed="1"/>
     <w:lsdException w:name="Body Text" w:semiHidden="1" w:unhideWhenUsed="1"/>
     <w:lsdException w:name="Body Text Indent" w:semiHidden="1" w:unhideWhenUsed="1"/>
     <w:lsdException w:name="List Continue" w:semiHidden="1" w:unhideWhenUsed="1"/>
@@ -2038,7 +1998,6 @@
     <w:lsdException w:name="HTML Sample" w:semiHidden="1" w:unhideWhenUsed="1"/>
     <w:lsdException w:name="HTML Typewriter" w:semiHidden="1" w:unhideWhenUsed="1"/>
     <w:lsdException w:name="HTML Variable" w:semiHidden="1" w:unhideWhenUsed="1"/>
-    <w:lsdException w:name="Normal Table" w:semiHidden="1" w:unhideWhenUsed="1"/>
     <w:lsdException w:name="annotation subject" w:semiHidden="1" w:unhideWhenUsed="1"/>
     <w:lsdException w:name="No List" w:semiHidden="1" w:unhideWhenUsed="1"/>
     <w:lsdException w:name="Outline List 1" w:semiHidden="1" w:unhideWhenUsed="1"/>
@@ -2081,11 +2040,8 @@
     <w:lsdException w:name="Table Contemporary" w:semiHidden="1" w:unhideWhenUsed="1"/>
     <w:lsdException w:name="Table Elegant" w:semiHidden="1" w:unhideWhenUsed="1"/>
     <w:lsdException w:name="Table Professional" w:semiHidden="1" w:unhideWhenUsed="1"/>
-    <w:lsdException w:name="Table Subtle 1" w:semiHidden="1" w:unhideWhenUsed="1"/>
     <w:lsdException w:name="Table Subtle 2" w:semiHidden="1" w:unhideWhenUsed="1"/>
     <w:lsdException w:name="Table Web 1" w:semiHidden="1" w:unhideWhenUsed="1"/>
-    <w:lsdException w:name="Table Web 2" w:semiHidden="1" w:unhideWhenUsed="1"/>
-    <w:lsdException w:name="Table Web 3" w:semiHidden="1" w:unhideWhenUsed="1"/>
     <w:lsdException w:name="Balloon Text" w:semiHidden="1" w:unhideWhenUsed="1"/>
     <w:lsdException w:name="Table Grid" w:uiPriority="39"/>
     <w:lsdException w:name="Table Theme" w:semiHidden="1" w:unhideWhenUsed="1"/>
@@ -2198,8 +2154,8 @@
     <w:lsdException w:name="Subtle Reference" w:uiPriority="31" w:qFormat="1"/>
     <w:lsdException w:name="Intense Reference" w:uiPriority="32" w:qFormat="1"/>
     <w:lsdException w:name="Book Title" w:uiPriority="33" w:qFormat="1"/>
-    <w:lsdException w:name="Bibliography" w:uiPriority="37" w:semiHidden="1" w:unhideWhenUsed="1"/>
-    <w:lsdException w:name="TOC Heading" w:uiPriority="39" w:semiHidden="1" w:unhideWhenUsed="1" w:qFormat="1"/>
+    <w:lsdException w:name="Bibliography" w:semiHidden="1" w:uiPriority="37" w:unhideWhenUsed="1"/>
+    <w:lsdException w:name="TOC Heading" w:semiHidden="1" w:uiPriority="39" w:unhideWhenUsed="1" w:qFormat="1"/>
     <w:lsdException w:name="Plain Table 1" w:uiPriority="41"/>
     <w:lsdException w:name="Plain Table 2" w:uiPriority="42"/>
     <w:lsdException w:name="Plain Table 3" w:uiPriority="43"/>
@@ -2304,18 +2260,23 @@
     <w:lsdException w:name="List Table 5 Dark Accent 6" w:uiPriority="50"/>
     <w:lsdException w:name="List Table 6 Colorful Accent 6" w:uiPriority="51"/>
     <w:lsdException w:name="List Table 7 Colorful Accent 6" w:uiPriority="52"/>
+    <w:lsdException w:name="Mention" w:semiHidden="1" w:unhideWhenUsed="1"/>
+    <w:lsdException w:name="Smart Hyperlink" w:semiHidden="1" w:unhideWhenUsed="1"/>
+    <w:lsdException w:name="Hashtag" w:semiHidden="1" w:unhideWhenUsed="1"/>
+    <w:lsdException w:name="Unresolved Mention" w:semiHidden="1" w:unhideWhenUsed="1"/>
+    <w:lsdException w:name="Smart Link" w:semiHidden="1" w:unhideWhenUsed="1"/>
   </w:latentStyles>
-  <w:style w:type="paragraph" w:styleId="Normal" w:default="1">
+  <w:style w:type="paragraph" w:default="1" w:styleId="Normal">
     <w:name w:val="Normal"/>
     <w:qFormat/>
   </w:style>
-  <w:style w:type="character" w:styleId="DefaultParagraphFont" w:default="1">
+  <w:style w:type="character" w:default="1" w:styleId="DefaultParagraphFont">
     <w:name w:val="Default Paragraph Font"/>
     <w:uiPriority w:val="1"/>
     <w:semiHidden/>
     <w:unhideWhenUsed/>
   </w:style>
-  <w:style w:type="table" w:styleId="TableNormal" w:default="1">
+  <w:style w:type="table" w:default="1" w:styleId="TableNormal">
     <w:name w:val="Normal Table"/>
     <w:uiPriority w:val="99"/>
     <w:semiHidden/>
@@ -2330,111 +2291,97 @@
       </w:tblCellMar>
     </w:tblPr>
   </w:style>
-  <w:style w:type="numbering" w:styleId="NoList" w:default="1">
+  <w:style w:type="numbering" w:default="1" w:styleId="NoList">
     <w:name w:val="No List"/>
     <w:uiPriority w:val="99"/>
     <w:semiHidden/>
     <w:unhideWhenUsed/>
   </w:style>
-  <w:style xmlns:w="http://schemas.openxmlformats.org/wordprocessingml/2006/main" w:type="table" w:styleId="TableGrid">
-    <w:name xmlns:w="http://schemas.openxmlformats.org/wordprocessingml/2006/main" w:val="Table Grid"/>
-    <w:basedOn xmlns:w="http://schemas.openxmlformats.org/wordprocessingml/2006/main" w:val="TableNormal"/>
-    <w:uiPriority xmlns:w="http://schemas.openxmlformats.org/wordprocessingml/2006/main" w:val="59"/>
-    <w:rsid xmlns:w="http://schemas.openxmlformats.org/wordprocessingml/2006/main" w:val="00FB4123"/>
-    <w:pPr xmlns:w="http://schemas.openxmlformats.org/wordprocessingml/2006/main">
+  <w:style w:type="table" w:styleId="TableGrid">
+    <w:name w:val="Table Grid"/>
+    <w:basedOn w:val="TableNormal"/>
+    <w:uiPriority w:val="59"/>
+    <w:rsid w:val="00FB4123"/>
+    <w:pPr>
       <w:spacing w:after="0" w:line="240" w:lineRule="auto"/>
     </w:pPr>
-    <w:tblPr xmlns:w="http://schemas.openxmlformats.org/wordprocessingml/2006/main">
-      <w:tblInd w:w="0" w:type="dxa"/>
+    <w:tblPr>
       <w:tblBorders>
-        <w:top w:val="single" w:color="000000" w:themeColor="text1" w:sz="4" w:space="0"/>
-        <w:left w:val="single" w:color="000000" w:themeColor="text1" w:sz="4" w:space="0"/>
-        <w:bottom w:val="single" w:color="000000" w:themeColor="text1" w:sz="4" w:space="0"/>
-        <w:right w:val="single" w:color="000000" w:themeColor="text1" w:sz="4" w:space="0"/>
-        <w:insideH w:val="single" w:color="000000" w:themeColor="text1" w:sz="4" w:space="0"/>
-        <w:insideV w:val="single" w:color="000000" w:themeColor="text1" w:sz="4" w:space="0"/>
+        <w:top w:val="single" w:sz="4" w:space="0" w:color="000000" w:themeColor="text1"/>
+        <w:left w:val="single" w:sz="4" w:space="0" w:color="000000" w:themeColor="text1"/>
+        <w:bottom w:val="single" w:sz="4" w:space="0" w:color="000000" w:themeColor="text1"/>
+        <w:right w:val="single" w:sz="4" w:space="0" w:color="000000" w:themeColor="text1"/>
+        <w:insideH w:val="single" w:sz="4" w:space="0" w:color="000000" w:themeColor="text1"/>
+        <w:insideV w:val="single" w:sz="4" w:space="0" w:color="000000" w:themeColor="text1"/>
       </w:tblBorders>
-      <w:tblCellMar>
-        <w:top w:w="0" w:type="dxa"/>
-        <w:left w:w="108" w:type="dxa"/>
-        <w:bottom w:w="0" w:type="dxa"/>
-        <w:right w:w="108" w:type="dxa"/>
-      </w:tblCellMar>
     </w:tblPr>
   </w:style>
-  <w:style xmlns:w14="http://schemas.microsoft.com/office/word/2010/wordml" xmlns:mc="http://schemas.openxmlformats.org/markup-compatibility/2006" xmlns:w="http://schemas.openxmlformats.org/wordprocessingml/2006/main" w:type="table" w:styleId="PlainTable4" mc:Ignorable="w14">
-    <w:name xmlns:w="http://schemas.openxmlformats.org/wordprocessingml/2006/main" w:val="Plain Table 4"/>
-    <w:basedOn xmlns:w="http://schemas.openxmlformats.org/wordprocessingml/2006/main" w:val="TableNormal"/>
-    <w:uiPriority xmlns:w="http://schemas.openxmlformats.org/wordprocessingml/2006/main" w:val="44"/>
-    <w:pPr xmlns:w="http://schemas.openxmlformats.org/wordprocessingml/2006/main">
-      <w:spacing xmlns:w="http://schemas.openxmlformats.org/wordprocessingml/2006/main" w:after="0" w:line="240" w:lineRule="auto"/>
+  <w:style w:type="table" w:styleId="PlainTable4">
+    <w:name w:val="Plain Table 4"/>
+    <w:basedOn w:val="TableNormal"/>
+    <w:uiPriority w:val="44"/>
+    <w:pPr>
+      <w:spacing w:after="0" w:line="240" w:lineRule="auto"/>
     </w:pPr>
-    <w:tblPr xmlns:w="http://schemas.openxmlformats.org/wordprocessingml/2006/main">
+    <w:tblPr>
       <w:tblStyleRowBandSize w:val="1"/>
       <w:tblStyleColBandSize w:val="1"/>
-      <w:tblInd w:w="0" w:type="dxa"/>
-      <w:tblCellMar>
-        <w:top w:w="0" w:type="dxa"/>
-        <w:left w:w="108" w:type="dxa"/>
-        <w:bottom w:w="0" w:type="dxa"/>
-        <w:right w:w="108" w:type="dxa"/>
-      </w:tblCellMar>
     </w:tblPr>
-    <w:tblStylePr xmlns:w="http://schemas.openxmlformats.org/wordprocessingml/2006/main" w:type="firstRow">
+    <w:tblStylePr w:type="firstRow">
       <w:rPr>
         <w:b/>
         <w:bCs/>
       </w:rPr>
     </w:tblStylePr>
-    <w:tblStylePr xmlns:w="http://schemas.openxmlformats.org/wordprocessingml/2006/main" w:type="lastRow">
+    <w:tblStylePr w:type="lastRow">
       <w:rPr>
         <w:b/>
         <w:bCs/>
       </w:rPr>
     </w:tblStylePr>
-    <w:tblStylePr xmlns:w="http://schemas.openxmlformats.org/wordprocessingml/2006/main" w:type="firstCol">
+    <w:tblStylePr w:type="firstCol">
       <w:rPr>
         <w:b/>
         <w:bCs/>
       </w:rPr>
     </w:tblStylePr>
-    <w:tblStylePr xmlns:w="http://schemas.openxmlformats.org/wordprocessingml/2006/main" w:type="lastCol">
+    <w:tblStylePr w:type="lastCol">
       <w:rPr>
         <w:b/>
         <w:bCs/>
       </w:rPr>
     </w:tblStylePr>
-    <w:tblStylePr xmlns:w="http://schemas.openxmlformats.org/wordprocessingml/2006/main" w:type="band1Vert">
+    <w:tblStylePr w:type="band1Vert">
       <w:tblPr/>
       <w:tcPr>
         <w:shd w:val="clear" w:color="auto" w:fill="F2F2F2" w:themeFill="background1" w:themeFillShade="F2"/>
       </w:tcPr>
     </w:tblStylePr>
-    <w:tblStylePr xmlns:w="http://schemas.openxmlformats.org/wordprocessingml/2006/main" w:type="band1Horz">
+    <w:tblStylePr w:type="band1Horz">
       <w:tblPr/>
       <w:tcPr>
         <w:shd w:val="clear" w:color="auto" w:fill="F2F2F2" w:themeFill="background1" w:themeFillShade="F2"/>
       </w:tcPr>
     </w:tblStylePr>
   </w:style>
-  <w:style xmlns:w14="http://schemas.microsoft.com/office/word/2010/wordml" xmlns:mc="http://schemas.openxmlformats.org/markup-compatibility/2006" xmlns:w="http://schemas.openxmlformats.org/wordprocessingml/2006/main" w:type="character" w:styleId="Hyperlink" mc:Ignorable="w14">
-    <w:name xmlns:w="http://schemas.openxmlformats.org/wordprocessingml/2006/main" w:val="Hyperlink"/>
-    <w:basedOn xmlns:w="http://schemas.openxmlformats.org/wordprocessingml/2006/main" w:val="DefaultParagraphFont"/>
-    <w:uiPriority xmlns:w="http://schemas.openxmlformats.org/wordprocessingml/2006/main" w:val="99"/>
-    <w:unhideWhenUsed xmlns:w="http://schemas.openxmlformats.org/wordprocessingml/2006/main"/>
-    <w:rPr xmlns:w="http://schemas.openxmlformats.org/wordprocessingml/2006/main">
+  <w:style w:type="character" w:styleId="Hyperlink">
+    <w:name w:val="Hyperlink"/>
+    <w:basedOn w:val="DefaultParagraphFont"/>
+    <w:uiPriority w:val="99"/>
+    <w:unhideWhenUsed/>
+    <w:rPr>
       <w:color w:val="0563C1" w:themeColor="hyperlink"/>
       <w:u w:val="single"/>
     </w:rPr>
   </w:style>
-  <w:style xmlns:w14="http://schemas.microsoft.com/office/word/2010/wordml" xmlns:mc="http://schemas.openxmlformats.org/markup-compatibility/2006" xmlns:w="http://schemas.openxmlformats.org/wordprocessingml/2006/main" w:type="paragraph" w:styleId="ListParagraph" mc:Ignorable="w14">
-    <w:name xmlns:w="http://schemas.openxmlformats.org/wordprocessingml/2006/main" w:val="List Paragraph"/>
-    <w:basedOn xmlns:w="http://schemas.openxmlformats.org/wordprocessingml/2006/main" w:val="Normal"/>
-    <w:uiPriority xmlns:w="http://schemas.openxmlformats.org/wordprocessingml/2006/main" w:val="34"/>
-    <w:qFormat xmlns:w="http://schemas.openxmlformats.org/wordprocessingml/2006/main"/>
-    <w:pPr xmlns:w="http://schemas.openxmlformats.org/wordprocessingml/2006/main">
-      <w:ind xmlns:w="http://schemas.openxmlformats.org/wordprocessingml/2006/main" w:left="720"/>
-      <w:contextualSpacing xmlns:w="http://schemas.openxmlformats.org/wordprocessingml/2006/main"/>
+  <w:style w:type="paragraph" w:styleId="ListParagraph">
+    <w:name w:val="List Paragraph"/>
+    <w:basedOn w:val="Normal"/>
+    <w:uiPriority w:val="34"/>
+    <w:qFormat/>
+    <w:pPr>
+      <w:ind w:left="720"/>
+      <w:contextualSpacing/>
     </w:pPr>
   </w:style>
 </w:styles>

</xml_diff>